<commit_message>
Circuito do Arduino e atualização da programação
</commit_message>
<xml_diff>
--- a/Readme.docx
+++ b/Readme.docx
@@ -89,7 +89,7 @@
         <w:pStyle w:val="Date"/>
       </w:pPr>
       <w:r>
-        <w:t xml:space="preserve">04</w:t>
+        <w:t xml:space="preserve">05</w:t>
       </w:r>
       <w:r>
         <w:t xml:space="preserve"> </w:t>
@@ -538,33 +538,7 @@
               <w:jc w:val="left"/>
             </w:pPr>
             <w:r>
-              <w:t xml:space="preserve">Resistor de 220 Ohm</w:t>
-            </w:r>
-          </w:p>
-        </w:tc>
-        <w:tc>
-          <w:tcPr/>
-          <w:p>
-            <w:pPr>
-              <w:pStyle w:val="Compact"/>
-              <w:jc w:val="center"/>
-            </w:pPr>
-            <w:r>
-              <w:t xml:space="preserve">6</w:t>
-            </w:r>
-          </w:p>
-        </w:tc>
-      </w:tr>
-      <w:tr>
-        <w:tc>
-          <w:tcPr/>
-          <w:p>
-            <w:pPr>
-              <w:pStyle w:val="Compact"/>
-              <w:jc w:val="left"/>
-            </w:pPr>
-            <w:r>
-              <w:t xml:space="preserve">Resistor de 100 Ohm</w:t>
+              <w:t xml:space="preserve">Resistor de 330 Ohm</w:t>
             </w:r>
           </w:p>
         </w:tc>
@@ -746,6 +720,32 @@
               <w:jc w:val="left"/>
             </w:pPr>
             <w:r>
+              <w:t xml:space="preserve">Tubo Termo Retrátil</w:t>
+            </w:r>
+          </w:p>
+        </w:tc>
+        <w:tc>
+          <w:tcPr/>
+          <w:p>
+            <w:pPr>
+              <w:pStyle w:val="Compact"/>
+              <w:jc w:val="center"/>
+            </w:pPr>
+            <w:r>
+              <w:t xml:space="preserve">1</w:t>
+            </w:r>
+          </w:p>
+        </w:tc>
+      </w:tr>
+      <w:tr>
+        <w:tc>
+          <w:tcPr/>
+          <w:p>
+            <w:pPr>
+              <w:pStyle w:val="Compact"/>
+              <w:jc w:val="left"/>
+            </w:pPr>
+            <w:r>
               <w:t xml:space="preserve">Protoboard</w:t>
             </w:r>
           </w:p>
@@ -848,7 +848,7 @@
       </w:r>
     </w:p>
     <w:bookmarkEnd w:id="26"/>
-    <w:bookmarkStart w:id="32" w:name="desenvolvimento"/>
+    <w:bookmarkStart w:id="35" w:name="desenvolvimento"/>
     <w:p>
       <w:pPr>
         <w:pStyle w:val="Heading1"/>
@@ -1267,8 +1267,13 @@
         <w:t xml:space="preserve">Bateria</w:t>
       </w:r>
     </w:p>
+    <w:p>
+      <w:r>
+        <w:br w:type="page"/>
+      </w:r>
+    </w:p>
     <w:bookmarkEnd w:id="29"/>
-    <w:bookmarkStart w:id="30" w:name="esquemático"/>
+    <w:bookmarkStart w:id="33" w:name="circuito-do-arduino"/>
     <w:p>
       <w:pPr>
         <w:pStyle w:val="Heading2"/>
@@ -1283,11 +1288,97 @@
         <w:tab/>
       </w:r>
       <w:r>
-        <w:t xml:space="preserve">Esquemático</w:t>
-      </w:r>
-    </w:p>
-    <w:bookmarkEnd w:id="30"/>
-    <w:bookmarkStart w:id="31" w:name="montagem-do-projeto"/>
+        <w:t xml:space="preserve">Circuito do Arduino</w:t>
+      </w:r>
+    </w:p>
+    <w:p>
+      <w:pPr>
+        <w:pStyle w:val="CaptionedFigure"/>
+      </w:pPr>
+      <w:r>
+        <w:drawing>
+          <wp:inline>
+            <wp:extent cx="5334000" cy="3179966"/>
+            <wp:effectExtent b="0" l="0" r="0" t="0"/>
+            <wp:docPr descr="Circuito do Arduino com seis sensores ópticos, seis LEDs e um LCD" title="" id="31" name="Picture"/>
+            <a:graphic>
+              <a:graphicData uri="http://schemas.openxmlformats.org/drawingml/2006/picture">
+                <pic:pic>
+                  <pic:nvPicPr>
+                    <pic:cNvPr descr="./RMarkdown/Imagens/Pinball_Circuit.png" id="32" name="Picture"/>
+                    <pic:cNvPicPr>
+                      <a:picLocks noChangeArrowheads="1" noChangeAspect="1"/>
+                    </pic:cNvPicPr>
+                  </pic:nvPicPr>
+                  <pic:blipFill>
+                    <a:blip r:embed="rId30"/>
+                    <a:stretch>
+                      <a:fillRect/>
+                    </a:stretch>
+                  </pic:blipFill>
+                  <pic:spPr bwMode="auto">
+                    <a:xfrm>
+                      <a:off x="0" y="0"/>
+                      <a:ext cx="5334000" cy="3179966"/>
+                    </a:xfrm>
+                    <a:prstGeom prst="rect">
+                      <a:avLst/>
+                    </a:prstGeom>
+                    <a:noFill/>
+                    <a:ln w="9525">
+                      <a:noFill/>
+                      <a:headEnd/>
+                      <a:tailEnd/>
+                    </a:ln>
+                  </pic:spPr>
+                </pic:pic>
+              </a:graphicData>
+            </a:graphic>
+          </wp:inline>
+        </w:drawing>
+      </w:r>
+    </w:p>
+    <w:p>
+      <w:pPr>
+        <w:pStyle w:val="ImageCaption"/>
+      </w:pPr>
+      <w:r>
+        <w:t xml:space="preserve">Circuito do Arduino com seis sensores ópticos, seis</w:t>
+      </w:r>
+      <w:r>
+        <w:t xml:space="preserve"> </w:t>
+      </w:r>
+      <w:r>
+        <w:rPr>
+          <w:iCs/>
+          <w:i/>
+        </w:rPr>
+        <w:t xml:space="preserve">LEDs</w:t>
+      </w:r>
+      <w:r>
+        <w:t xml:space="preserve"> </w:t>
+      </w:r>
+      <w:r>
+        <w:t xml:space="preserve">e um</w:t>
+      </w:r>
+      <w:r>
+        <w:t xml:space="preserve"> </w:t>
+      </w:r>
+      <w:r>
+        <w:rPr>
+          <w:iCs/>
+          <w:i/>
+        </w:rPr>
+        <w:t xml:space="preserve">LCD</w:t>
+      </w:r>
+    </w:p>
+    <w:p>
+      <w:r>
+        <w:br w:type="page"/>
+      </w:r>
+    </w:p>
+    <w:bookmarkEnd w:id="33"/>
+    <w:bookmarkStart w:id="34" w:name="montagem-do-projeto"/>
     <w:p>
       <w:pPr>
         <w:pStyle w:val="Heading2"/>
@@ -1310,9 +1401,9 @@
         <w:br w:type="page"/>
       </w:r>
     </w:p>
-    <w:bookmarkEnd w:id="31"/>
-    <w:bookmarkEnd w:id="32"/>
-    <w:bookmarkStart w:id="33" w:name="conclusão"/>
+    <w:bookmarkEnd w:id="34"/>
+    <w:bookmarkEnd w:id="35"/>
+    <w:bookmarkStart w:id="36" w:name="conclusão"/>
     <w:p>
       <w:pPr>
         <w:pStyle w:val="Heading1"/>
@@ -1335,8 +1426,8 @@
         <w:br w:type="page"/>
       </w:r>
     </w:p>
-    <w:bookmarkEnd w:id="33"/>
-    <w:bookmarkStart w:id="34" w:name="apêndice-a---programação"/>
+    <w:bookmarkEnd w:id="36"/>
+    <w:bookmarkStart w:id="37" w:name="apêndice-a---programação"/>
     <w:p>
       <w:pPr>
         <w:pStyle w:val="Heading1"/>
@@ -1392,7 +1483,7 @@
         <w:rPr>
           <w:rStyle w:val="VerbatimChar"/>
         </w:rPr>
-        <w:t xml:space="preserve">LiquidCrystal lcd(12, 11, 5, 4, 3, 2);</w:t>
+        <w:t xml:space="preserve">LiquidCrystal lcd(6, 7, 5, 4, 3, 2);</w:t>
       </w:r>
       <w:r>
         <w:br/>
@@ -1413,52 +1504,52 @@
         <w:rPr>
           <w:rStyle w:val="VerbatimChar"/>
         </w:rPr>
-        <w:t xml:space="preserve">int pinoLed_1 = 8; //Pino digital utilizado pelo LED 1 - Verde</w:t>
-      </w:r>
-      <w:r>
-        <w:br/>
-      </w:r>
-      <w:r>
-        <w:rPr>
-          <w:rStyle w:val="VerbatimChar"/>
-        </w:rPr>
-        <w:t xml:space="preserve">int pinoLed_2 = 9; //Pino digital utilizado pelo LED 2 - Azul</w:t>
-      </w:r>
-      <w:r>
-        <w:br/>
-      </w:r>
-      <w:r>
-        <w:rPr>
-          <w:rStyle w:val="VerbatimChar"/>
-        </w:rPr>
-        <w:t xml:space="preserve">int pinoLed_3 = 10; //Pino digital utilizado pelo LED 3 - Amarelo</w:t>
-      </w:r>
-      <w:r>
-        <w:br/>
-      </w:r>
-      <w:r>
-        <w:rPr>
-          <w:rStyle w:val="VerbatimChar"/>
-        </w:rPr>
-        <w:t xml:space="preserve">int pinoLed_4 = 13; //Pino digital utilizado pelo LED 4 - Vermelho</w:t>
-      </w:r>
-      <w:r>
-        <w:br/>
-      </w:r>
-      <w:r>
-        <w:rPr>
-          <w:rStyle w:val="VerbatimChar"/>
-        </w:rPr>
-        <w:t xml:space="preserve">int pinoLed_5 = 16; //Pino analogico A2 transformado em pino digital utilizado pelo LED 5 - Verde</w:t>
-      </w:r>
-      <w:r>
-        <w:br/>
-      </w:r>
-      <w:r>
-        <w:rPr>
-          <w:rStyle w:val="VerbatimChar"/>
-        </w:rPr>
-        <w:t xml:space="preserve">int pinoLed_6 = 17; //Pino analogico A3 transformado em pino digital utilizado pelo LED 6 - Azul</w:t>
+        <w:t xml:space="preserve">int pinoLed_1 = 13; //Pino digital utilizado pelo LED 1 - Azul</w:t>
+      </w:r>
+      <w:r>
+        <w:br/>
+      </w:r>
+      <w:r>
+        <w:rPr>
+          <w:rStyle w:val="VerbatimChar"/>
+        </w:rPr>
+        <w:t xml:space="preserve">int pinoLed_2 = 12; //Pino digital utilizado pelo LED 2 - Verde</w:t>
+      </w:r>
+      <w:r>
+        <w:br/>
+      </w:r>
+      <w:r>
+        <w:rPr>
+          <w:rStyle w:val="VerbatimChar"/>
+        </w:rPr>
+        <w:t xml:space="preserve">int pinoLed_3 = 11; //Pino digital utilizado pelo LED 3 - Amarelo</w:t>
+      </w:r>
+      <w:r>
+        <w:br/>
+      </w:r>
+      <w:r>
+        <w:rPr>
+          <w:rStyle w:val="VerbatimChar"/>
+        </w:rPr>
+        <w:t xml:space="preserve">int pinoLed_4 = 10; //Pino digital utilizado pelo LED 4 - Vermelho</w:t>
+      </w:r>
+      <w:r>
+        <w:br/>
+      </w:r>
+      <w:r>
+        <w:rPr>
+          <w:rStyle w:val="VerbatimChar"/>
+        </w:rPr>
+        <w:t xml:space="preserve">int pinoLed_5 = 9; //Pino digital utilizado pelo LED 5 - Verde</w:t>
+      </w:r>
+      <w:r>
+        <w:br/>
+      </w:r>
+      <w:r>
+        <w:rPr>
+          <w:rStyle w:val="VerbatimChar"/>
+        </w:rPr>
+        <w:t xml:space="preserve">int pinoLed_6 = 8; //Pino digital utilizado pelo LED 6 - Azul</w:t>
       </w:r>
       <w:r>
         <w:br/>
@@ -1479,16 +1570,16 @@
         <w:rPr>
           <w:rStyle w:val="VerbatimChar"/>
         </w:rPr>
-        <w:t xml:space="preserve">// Verde = LED 1 e 5 = 1 ponto</w:t>
-      </w:r>
-      <w:r>
-        <w:br/>
-      </w:r>
-      <w:r>
-        <w:rPr>
-          <w:rStyle w:val="VerbatimChar"/>
-        </w:rPr>
-        <w:t xml:space="preserve">// Azul = LED 2 e 6 = 2 ponto</w:t>
+        <w:t xml:space="preserve">// Azul = LED 1 e 6 = 1 ponto</w:t>
+      </w:r>
+      <w:r>
+        <w:br/>
+      </w:r>
+      <w:r>
+        <w:rPr>
+          <w:rStyle w:val="VerbatimChar"/>
+        </w:rPr>
+        <w:t xml:space="preserve">// Verde = LED 2 e 5 = 2 ponto</w:t>
       </w:r>
       <w:r>
         <w:br/>
@@ -1527,34 +1618,34 @@
         <w:rPr>
           <w:rStyle w:val="VerbatimChar"/>
         </w:rPr>
-        <w:t xml:space="preserve">int pinoSensor_1 = 7; //Pino digital utilizado pelo sensor 1</w:t>
-      </w:r>
-      <w:r>
-        <w:br/>
-      </w:r>
-      <w:r>
-        <w:rPr>
-          <w:rStyle w:val="VerbatimChar"/>
-        </w:rPr>
-        <w:t xml:space="preserve">int pinoSensor_2 = 6; //Pino digital utilizado pelo sensor 2</w:t>
-      </w:r>
-      <w:r>
-        <w:br/>
-      </w:r>
-      <w:r>
-        <w:rPr>
-          <w:rStyle w:val="VerbatimChar"/>
-        </w:rPr>
-        <w:t xml:space="preserve">int pinoSensor_3 = 14; //Pino analogico A0 transformado em pino digital utilizado pelo sensor 3</w:t>
-      </w:r>
-      <w:r>
-        <w:br/>
-      </w:r>
-      <w:r>
-        <w:rPr>
-          <w:rStyle w:val="VerbatimChar"/>
-        </w:rPr>
-        <w:t xml:space="preserve">int pinoSensor_4 = 15; //Pino analogico A1 transformado em pino digital utilizado pelo sensor 4</w:t>
+        <w:t xml:space="preserve">int pinoSensor_1 = 14; //Pino analogico A0 transformado em pino digital utilizado pelo sensor 1</w:t>
+      </w:r>
+      <w:r>
+        <w:br/>
+      </w:r>
+      <w:r>
+        <w:rPr>
+          <w:rStyle w:val="VerbatimChar"/>
+        </w:rPr>
+        <w:t xml:space="preserve">int pinoSensor_2 = 15; //Pino analogico A1 transformado em pino digital utilizado pelo sensor 2</w:t>
+      </w:r>
+      <w:r>
+        <w:br/>
+      </w:r>
+      <w:r>
+        <w:rPr>
+          <w:rStyle w:val="VerbatimChar"/>
+        </w:rPr>
+        <w:t xml:space="preserve">int pinoSensor_3 = 16; //Pino analogico A2 transformado em pino digital utilizado pelo sensor 3</w:t>
+      </w:r>
+      <w:r>
+        <w:br/>
+      </w:r>
+      <w:r>
+        <w:rPr>
+          <w:rStyle w:val="VerbatimChar"/>
+        </w:rPr>
+        <w:t xml:space="preserve">int pinoSensor_4 = 17; //Pino analogico A3 transformado em pino digital utilizado pelo sensor 4</w:t>
       </w:r>
       <w:r>
         <w:br/>
@@ -1593,52 +1684,52 @@
         <w:rPr>
           <w:rStyle w:val="VerbatimChar"/>
         </w:rPr>
-        <w:t xml:space="preserve">// pinoSensor_1 -&gt; pinoLed_1 - Pinos 7 e 8</w:t>
-      </w:r>
-      <w:r>
-        <w:br/>
-      </w:r>
-      <w:r>
-        <w:rPr>
-          <w:rStyle w:val="VerbatimChar"/>
-        </w:rPr>
-        <w:t xml:space="preserve">// pinoSensor_2 -&gt; pinoLed_2 - Pinos 6 e 9</w:t>
-      </w:r>
-      <w:r>
-        <w:br/>
-      </w:r>
-      <w:r>
-        <w:rPr>
-          <w:rStyle w:val="VerbatimChar"/>
-        </w:rPr>
-        <w:t xml:space="preserve">// pinoSensor_3 -&gt; pinoLed_3 - Pinos A0 e 10</w:t>
-      </w:r>
-      <w:r>
-        <w:br/>
-      </w:r>
-      <w:r>
-        <w:rPr>
-          <w:rStyle w:val="VerbatimChar"/>
-        </w:rPr>
-        <w:t xml:space="preserve">// pinoSensor_4 -&gt; pinoLed_4 - Pinos A1 e 13</w:t>
-      </w:r>
-      <w:r>
-        <w:br/>
-      </w:r>
-      <w:r>
-        <w:rPr>
-          <w:rStyle w:val="VerbatimChar"/>
-        </w:rPr>
-        <w:t xml:space="preserve">// pinoSensor_5 -&gt; pinoLed_5 - Pinos A4 e A2</w:t>
-      </w:r>
-      <w:r>
-        <w:br/>
-      </w:r>
-      <w:r>
-        <w:rPr>
-          <w:rStyle w:val="VerbatimChar"/>
-        </w:rPr>
-        <w:t xml:space="preserve">// pinoSensor_6 -&gt; pinoLed_6 - Pinos A5 e A3</w:t>
+        <w:t xml:space="preserve">// pinoSensor_1 -&gt; pinoLed_1 - Pinos A0 e 13</w:t>
+      </w:r>
+      <w:r>
+        <w:br/>
+      </w:r>
+      <w:r>
+        <w:rPr>
+          <w:rStyle w:val="VerbatimChar"/>
+        </w:rPr>
+        <w:t xml:space="preserve">// pinoSensor_2 -&gt; pinoLed_2 - Pinos A1 e 12</w:t>
+      </w:r>
+      <w:r>
+        <w:br/>
+      </w:r>
+      <w:r>
+        <w:rPr>
+          <w:rStyle w:val="VerbatimChar"/>
+        </w:rPr>
+        <w:t xml:space="preserve">// pinoSensor_3 -&gt; pinoLed_3 - Pinos A2 e 11</w:t>
+      </w:r>
+      <w:r>
+        <w:br/>
+      </w:r>
+      <w:r>
+        <w:rPr>
+          <w:rStyle w:val="VerbatimChar"/>
+        </w:rPr>
+        <w:t xml:space="preserve">// pinoSensor_4 -&gt; pinoLed_4 - Pinos A3 e 10</w:t>
+      </w:r>
+      <w:r>
+        <w:br/>
+      </w:r>
+      <w:r>
+        <w:rPr>
+          <w:rStyle w:val="VerbatimChar"/>
+        </w:rPr>
+        <w:t xml:space="preserve">// pinoSensor_5 -&gt; pinoLed_5 - Pinos A4 e 9</w:t>
+      </w:r>
+      <w:r>
+        <w:br/>
+      </w:r>
+      <w:r>
+        <w:rPr>
+          <w:rStyle w:val="VerbatimChar"/>
+        </w:rPr>
+        <w:t xml:space="preserve">// pinoSensor_6 -&gt; pinoLed_6 - Pinos A5 e 8</w:t>
       </w:r>
       <w:r>
         <w:br/>
@@ -1947,16 +2038,16 @@
         <w:rPr>
           <w:rStyle w:val="VerbatimChar"/>
         </w:rPr>
-        <w:t xml:space="preserve">  if ((digitalRead(pinoSensor_1) == LOW) || (digitalRead(pinoSensor_5) == LOW)){ //Se a leitura do sensor 1 ou 5 (Verde) for igual a LOW, faz</w:t>
-      </w:r>
-      <w:r>
-        <w:br/>
-      </w:r>
-      <w:r>
-        <w:rPr>
-          <w:rStyle w:val="VerbatimChar"/>
-        </w:rPr>
-        <w:t xml:space="preserve">    digitalWrite(pinoLed_1, HIGH); //Acende o LED 1 - Verde</w:t>
+        <w:t xml:space="preserve">  if (digitalRead(pinoSensor_1) == LOW){ //Se a leitura do sensor 1 (Azul) for igual a LOW, faz</w:t>
+      </w:r>
+      <w:r>
+        <w:br/>
+      </w:r>
+      <w:r>
+        <w:rPr>
+          <w:rStyle w:val="VerbatimChar"/>
+        </w:rPr>
+        <w:t xml:space="preserve">    digitalWrite(pinoLed_1, HIGH); //Acende o LED 1 - Azul</w:t>
       </w:r>
       <w:r>
         <w:br/>
@@ -1974,16 +2065,16 @@
         <w:rPr>
           <w:rStyle w:val="VerbatimChar"/>
         </w:rPr>
-        <w:t xml:space="preserve">  }else if((digitalRead(pinoSensor_2) == LOW) || (digitalRead(pinoSensor_6) == LOW)){ //Se a leitura do sensor 2 ou 6 (Azul) for igual a LOW, faz</w:t>
-      </w:r>
-      <w:r>
-        <w:br/>
-      </w:r>
-      <w:r>
-        <w:rPr>
-          <w:rStyle w:val="VerbatimChar"/>
-        </w:rPr>
-        <w:t xml:space="preserve">        digitalWrite(pinoLed_2, HIGH); //Acende o LED 2 - Azul</w:t>
+        <w:t xml:space="preserve">  }else if(digitalRead(pinoSensor_2) == LOW){ //Se a leitura do sensor 2 (Verde)) for igual a LOW, faz</w:t>
+      </w:r>
+      <w:r>
+        <w:br/>
+      </w:r>
+      <w:r>
+        <w:rPr>
+          <w:rStyle w:val="VerbatimChar"/>
+        </w:rPr>
+        <w:t xml:space="preserve">    digitalWrite(pinoLed_2, HIGH); //Acende o LED 2 - Verde</w:t>
       </w:r>
       <w:r>
         <w:br/>
@@ -2010,7 +2101,7 @@
         <w:rPr>
           <w:rStyle w:val="VerbatimChar"/>
         </w:rPr>
-        <w:t xml:space="preserve">        digitalWrite(pinoLed_3, HIGH); //Acende o LED 3 - Amarelo</w:t>
+        <w:t xml:space="preserve">    digitalWrite(pinoLed_3, HIGH); //Acende o LED 3 - Amarelo</w:t>
       </w:r>
       <w:r>
         <w:br/>
@@ -2028,6 +2119,60 @@
         <w:rPr>
           <w:rStyle w:val="VerbatimChar"/>
         </w:rPr>
+        <w:t xml:space="preserve">  }else if(digitalRead(pinoSensor_5) == LOW){ //Se a leitura do sensor 5 (Verde) for igual a LOW, faz</w:t>
+      </w:r>
+      <w:r>
+        <w:br/>
+      </w:r>
+      <w:r>
+        <w:rPr>
+          <w:rStyle w:val="VerbatimChar"/>
+        </w:rPr>
+        <w:t xml:space="preserve">    digitalWrite(pinoLed_5, HIGH); //Acende o LED 5 - Verde</w:t>
+      </w:r>
+      <w:r>
+        <w:br/>
+      </w:r>
+      <w:r>
+        <w:rPr>
+          <w:rStyle w:val="VerbatimChar"/>
+        </w:rPr>
+        <w:t xml:space="preserve">    point=point+2; //Adiciona 2 ponto</w:t>
+      </w:r>
+      <w:r>
+        <w:br/>
+      </w:r>
+      <w:r>
+        <w:rPr>
+          <w:rStyle w:val="VerbatimChar"/>
+        </w:rPr>
+        <w:t xml:space="preserve">  }else if(digitalRead(pinoSensor_6) == LOW){ //Se a leitura do sensor 6 (Azul) for igual a LOW, faz</w:t>
+      </w:r>
+      <w:r>
+        <w:br/>
+      </w:r>
+      <w:r>
+        <w:rPr>
+          <w:rStyle w:val="VerbatimChar"/>
+        </w:rPr>
+        <w:t xml:space="preserve">    digitalWrite(pinoLed_6, HIGH); //Acende o LED 6 - Azul</w:t>
+      </w:r>
+      <w:r>
+        <w:br/>
+      </w:r>
+      <w:r>
+        <w:rPr>
+          <w:rStyle w:val="VerbatimChar"/>
+        </w:rPr>
+        <w:t xml:space="preserve">    point=point+1; //Adiciona 1 ponto</w:t>
+      </w:r>
+      <w:r>
+        <w:br/>
+      </w:r>
+      <w:r>
+        <w:rPr>
+          <w:rStyle w:val="VerbatimChar"/>
+        </w:rPr>
         <w:t xml:space="preserve">  }else if(digitalRead(pinoSensor_4) == LOW){ //Se a leitura do sensor 4 (Vermelho) for igual a LOW, faz</w:t>
       </w:r>
       <w:r>
@@ -2037,7 +2182,7 @@
         <w:rPr>
           <w:rStyle w:val="VerbatimChar"/>
         </w:rPr>
-        <w:t xml:space="preserve">        digitalWrite(pinoLed_4, HIGH); //Acende o LED 4 - Vermelho</w:t>
+        <w:t xml:space="preserve">    digitalWrite(pinoLed_4, HIGH); //Acende o LED 4 - Vermelho</w:t>
       </w:r>
       <w:r>
         <w:br/>
@@ -2261,8 +2406,8 @@
         <w:br w:type="page"/>
       </w:r>
     </w:p>
-    <w:bookmarkEnd w:id="34"/>
-    <w:bookmarkStart w:id="40" w:name="bibliografia"/>
+    <w:bookmarkEnd w:id="37"/>
+    <w:bookmarkStart w:id="43" w:name="bibliografia"/>
     <w:p>
       <w:pPr>
         <w:pStyle w:val="Heading1"/>
@@ -2271,8 +2416,8 @@
         <w:t xml:space="preserve">BIBLIOGRAFIA</w:t>
       </w:r>
     </w:p>
-    <w:bookmarkStart w:id="39" w:name="refs"/>
-    <w:bookmarkStart w:id="36" w:name="ref-evans2013arduino"/>
+    <w:bookmarkStart w:id="42" w:name="refs"/>
+    <w:bookmarkStart w:id="39" w:name="ref-evans2013arduino"/>
     <w:p>
       <w:pPr>
         <w:pStyle w:val="Bibliography"/>
@@ -2283,7 +2428,7 @@
       <w:r>
         <w:t xml:space="preserve"> </w:t>
       </w:r>
-      <w:hyperlink r:id="rId35">
+      <w:hyperlink r:id="rId38">
         <w:r>
           <w:rPr>
             <w:rStyle w:val="Hyperlink"/>
@@ -2321,8 +2466,8 @@
         <w:t xml:space="preserve">. [s.l.] Novatec Editora, 2013.</w:t>
       </w:r>
     </w:p>
-    <w:bookmarkEnd w:id="36"/>
-    <w:bookmarkStart w:id="37" w:name="ref-monk2013programaccao"/>
+    <w:bookmarkEnd w:id="39"/>
+    <w:bookmarkStart w:id="40" w:name="ref-monk2013programaccao"/>
     <w:p>
       <w:pPr>
         <w:pStyle w:val="Bibliography"/>
@@ -2379,8 +2524,8 @@
         <w:t xml:space="preserve">. [s.l.] Bookman Editora, 2013.</w:t>
       </w:r>
     </w:p>
-    <w:bookmarkEnd w:id="37"/>
-    <w:bookmarkStart w:id="38" w:name="ref-monk2015programaccao"/>
+    <w:bookmarkEnd w:id="40"/>
+    <w:bookmarkStart w:id="41" w:name="ref-monk2015programaccao"/>
     <w:p>
       <w:pPr>
         <w:pStyle w:val="Bibliography"/>
@@ -2437,9 +2582,9 @@
         <w:t xml:space="preserve">. [s.l.] Bookman Editora, 2015.</w:t>
       </w:r>
     </w:p>
-    <w:bookmarkEnd w:id="38"/>
-    <w:bookmarkEnd w:id="39"/>
-    <w:bookmarkEnd w:id="40"/>
+    <w:bookmarkEnd w:id="41"/>
+    <w:bookmarkEnd w:id="42"/>
+    <w:bookmarkEnd w:id="43"/>
     <w:sectPr/>
   </w:body>
 </w:document>

</xml_diff>

<commit_message>
Desenho do Circuito - Escolha do software
</commit_message>
<xml_diff>
--- a/Readme.docx
+++ b/Readme.docx
@@ -848,7 +848,7 @@
       </w:r>
     </w:p>
     <w:bookmarkEnd w:id="26"/>
-    <w:bookmarkStart w:id="37" w:name="desenvolvimento"/>
+    <w:bookmarkStart w:id="40" w:name="desenvolvimento"/>
     <w:p>
       <w:pPr>
         <w:pStyle w:val="Heading1"/>
@@ -1249,7 +1249,7 @@
       </w:r>
     </w:p>
     <w:bookmarkEnd w:id="28"/>
-    <w:bookmarkStart w:id="30" w:name="bateria"/>
+    <w:bookmarkStart w:id="31" w:name="bateria"/>
     <w:p>
       <w:pPr>
         <w:pStyle w:val="Heading2"/>
@@ -1315,7 +1315,21 @@
         <w:t xml:space="preserve">bateria duracell alcalina 9v</w:t>
       </w:r>
       <w:r>
-        <w:t xml:space="preserve">, sendo esta mais usual, com bom desempenho, apesar de não ser recarregavele e ter por volta de 3 a 4 horas de vida utíl com o Pinball em funcionamento, pelo preço de aproximadamente R$ 25,00. Esta última serve aos propositos do projeto para demonstração.</w:t>
+        <w:t xml:space="preserve">, sendo esta mais usual, com bom desempenho, apesar de não ser recarregavele e ter por volta de 3 a 4 horas de vida utíl com o Pinball em funcionamento, pelo preço de aproximadamente R$</w:t>
+      </w:r>
+      <w:r>
+        <w:t xml:space="preserve"> </w:t>
+      </w:r>
+      <w:hyperlink r:id="rId30">
+        <w:r>
+          <w:rPr>
+            <w:rStyle w:val="Hyperlink"/>
+          </w:rPr>
+          <w:t xml:space="preserve">25,00</w:t>
+        </w:r>
+      </w:hyperlink>
+      <w:r>
+        <w:t xml:space="preserve">. Esta última serve aos propositos do projeto para demonstração.</w:t>
       </w:r>
       <w:r>
         <w:br/>
@@ -1326,8 +1340,8 @@
         <w:br w:type="page"/>
       </w:r>
     </w:p>
-    <w:bookmarkEnd w:id="30"/>
-    <w:bookmarkStart w:id="34" w:name="circuito-do-arduino"/>
+    <w:bookmarkEnd w:id="31"/>
+    <w:bookmarkStart w:id="38" w:name="circuito"/>
     <w:p>
       <w:pPr>
         <w:pStyle w:val="Heading2"/>
@@ -1342,7 +1356,76 @@
         <w:tab/>
       </w:r>
       <w:r>
-        <w:t xml:space="preserve">Circuito do Arduino</w:t>
+        <w:t xml:space="preserve">Circuito</w:t>
+      </w:r>
+    </w:p>
+    <w:p>
+      <w:pPr>
+        <w:pStyle w:val="FirstParagraph"/>
+      </w:pPr>
+      <w:r>
+        <w:t xml:space="preserve">Para os desenhos do circuito foi utilizado o software tipo</w:t>
+      </w:r>
+      <w:r>
+        <w:t xml:space="preserve"> </w:t>
+      </w:r>
+      <w:r>
+        <w:rPr>
+          <w:iCs/>
+          <w:i/>
+        </w:rPr>
+        <w:t xml:space="preserve">CAD</w:t>
+      </w:r>
+      <w:r>
+        <w:t xml:space="preserve"> </w:t>
+      </w:r>
+      <w:hyperlink r:id="rId32">
+        <w:r>
+          <w:rPr>
+            <w:rStyle w:val="Hyperlink"/>
+          </w:rPr>
+          <w:t xml:space="preserve">Fritzing</w:t>
+        </w:r>
+      </w:hyperlink>
+      <w:r>
+        <w:t xml:space="preserve">, de codigo aberto, na versão beta. O software oferece a possibilidade de desenhar tanto o modelo</w:t>
+      </w:r>
+      <w:r>
+        <w:t xml:space="preserve"> </w:t>
+      </w:r>
+      <w:r>
+        <w:rPr>
+          <w:iCs/>
+          <w:i/>
+        </w:rPr>
+        <w:t xml:space="preserve">breadboard</w:t>
+      </w:r>
+      <w:r>
+        <w:t xml:space="preserve"> </w:t>
+      </w:r>
+      <w:r>
+        <w:t xml:space="preserve">quando o esquemático do circuito com arduino, sendo suas vantagens uma biblioteca de dispositivos eletrônicos vasta, uma comunidade ativa para tirar dúvidas e a criação de novos dispositivos eletrônicos.</w:t>
+      </w:r>
+      <w:r>
+        <w:br/>
+      </w:r>
+    </w:p>
+    <w:bookmarkStart w:id="36" w:name="breadboard"/>
+    <w:p>
+      <w:pPr>
+        <w:pStyle w:val="Heading3"/>
+      </w:pPr>
+      <w:r>
+        <w:rPr>
+          <w:rStyle w:val="SectionNumber"/>
+        </w:rPr>
+        <w:t xml:space="preserve">3.4.1</w:t>
+      </w:r>
+      <w:r>
+        <w:tab/>
+      </w:r>
+      <w:r>
+        <w:t xml:space="preserve">Breadboard</w:t>
       </w:r>
     </w:p>
     <w:p>
@@ -1354,18 +1437,18 @@
           <wp:inline>
             <wp:extent cx="5334000" cy="3179966"/>
             <wp:effectExtent b="0" l="0" r="0" t="0"/>
-            <wp:docPr descr="Circuito do Arduino com seis sensores ópticos, seis LEDs e um LCD" title="" id="32" name="Picture"/>
+            <wp:docPr descr="Circuito do Arduino com seis sensores ópticos, seis LEDs e um LCD" title="" id="34" name="Picture"/>
             <a:graphic>
               <a:graphicData uri="http://schemas.openxmlformats.org/drawingml/2006/picture">
                 <pic:pic>
                   <pic:nvPicPr>
-                    <pic:cNvPr descr="./RMarkdown/Imagens/Pinball_Circuit.png" id="33" name="Picture"/>
+                    <pic:cNvPr descr="./RMarkdown/Imagens/Pinball_Circuit.png" id="35" name="Picture"/>
                     <pic:cNvPicPr>
                       <a:picLocks noChangeArrowheads="1" noChangeAspect="1"/>
                     </pic:cNvPicPr>
                   </pic:nvPicPr>
                   <pic:blipFill>
-                    <a:blip r:embed="rId31"/>
+                    <a:blip r:embed="rId33"/>
                     <a:stretch>
                       <a:fillRect/>
                     </a:stretch>
@@ -1426,8 +1509,33 @@
         <w:t xml:space="preserve">LCD</w:t>
       </w:r>
     </w:p>
-    <w:bookmarkEnd w:id="34"/>
-    <w:bookmarkStart w:id="35" w:name="esquemático"/>
+    <w:bookmarkEnd w:id="36"/>
+    <w:bookmarkStart w:id="37" w:name="esquemático"/>
+    <w:p>
+      <w:pPr>
+        <w:pStyle w:val="Heading3"/>
+      </w:pPr>
+      <w:r>
+        <w:rPr>
+          <w:rStyle w:val="SectionNumber"/>
+        </w:rPr>
+        <w:t xml:space="preserve">3.4.2</w:t>
+      </w:r>
+      <w:r>
+        <w:tab/>
+      </w:r>
+      <w:r>
+        <w:t xml:space="preserve">Esquemático</w:t>
+      </w:r>
+    </w:p>
+    <w:p>
+      <w:r>
+        <w:br w:type="page"/>
+      </w:r>
+    </w:p>
+    <w:bookmarkEnd w:id="37"/>
+    <w:bookmarkEnd w:id="38"/>
+    <w:bookmarkStart w:id="39" w:name="montagem-do-projeto"/>
     <w:p>
       <w:pPr>
         <w:pStyle w:val="Heading2"/>
@@ -1442,7 +1550,7 @@
         <w:tab/>
       </w:r>
       <w:r>
-        <w:t xml:space="preserve">Esquemático</w:t>
+        <w:t xml:space="preserve">Montagem do projeto</w:t>
       </w:r>
     </w:p>
     <w:p>
@@ -1450,23 +1558,24 @@
         <w:br w:type="page"/>
       </w:r>
     </w:p>
-    <w:bookmarkEnd w:id="35"/>
-    <w:bookmarkStart w:id="36" w:name="montagem-do-projeto"/>
-    <w:p>
-      <w:pPr>
-        <w:pStyle w:val="Heading2"/>
+    <w:bookmarkEnd w:id="39"/>
+    <w:bookmarkEnd w:id="40"/>
+    <w:bookmarkStart w:id="41" w:name="conclusão"/>
+    <w:p>
+      <w:pPr>
+        <w:pStyle w:val="Heading1"/>
       </w:pPr>
       <w:r>
         <w:rPr>
           <w:rStyle w:val="SectionNumber"/>
         </w:rPr>
-        <w:t xml:space="preserve">3.6</w:t>
+        <w:t xml:space="preserve">4</w:t>
       </w:r>
       <w:r>
         <w:tab/>
       </w:r>
       <w:r>
-        <w:t xml:space="preserve">Montagem do projeto</w:t>
+        <w:t xml:space="preserve">CONCLUSÃO</w:t>
       </w:r>
     </w:p>
     <w:p>
@@ -1474,9 +1583,8 @@
         <w:br w:type="page"/>
       </w:r>
     </w:p>
-    <w:bookmarkEnd w:id="36"/>
-    <w:bookmarkEnd w:id="37"/>
-    <w:bookmarkStart w:id="38" w:name="conclusão"/>
+    <w:bookmarkEnd w:id="41"/>
+    <w:bookmarkStart w:id="42" w:name="apêndice-a---programação"/>
     <w:p>
       <w:pPr>
         <w:pStyle w:val="Heading1"/>
@@ -1485,13 +1593,969 @@
         <w:rPr>
           <w:rStyle w:val="SectionNumber"/>
         </w:rPr>
-        <w:t xml:space="preserve">4</w:t>
+        <w:t xml:space="preserve">5</w:t>
       </w:r>
       <w:r>
         <w:tab/>
       </w:r>
       <w:r>
-        <w:t xml:space="preserve">CONCLUSÃO</w:t>
+        <w:t xml:space="preserve">APÊNDICE A - PROGRAMAÇÃO</w:t>
+      </w:r>
+    </w:p>
+    <w:p>
+      <w:pPr>
+        <w:pStyle w:val="SourceCode"/>
+      </w:pPr>
+      <w:r>
+        <w:rPr>
+          <w:rStyle w:val="VerbatimChar"/>
+        </w:rPr>
+        <w:t xml:space="preserve">//Bibliotecas</w:t>
+      </w:r>
+      <w:r>
+        <w:br/>
+      </w:r>
+      <w:r>
+        <w:rPr>
+          <w:rStyle w:val="VerbatimChar"/>
+        </w:rPr>
+        <w:t xml:space="preserve">#include &lt;LiquidCrystal.h&gt;</w:t>
+      </w:r>
+      <w:r>
+        <w:br/>
+      </w:r>
+      <w:r>
+        <w:br/>
+      </w:r>
+      <w:r>
+        <w:rPr>
+          <w:rStyle w:val="VerbatimChar"/>
+        </w:rPr>
+        <w:t xml:space="preserve">//Definindo os pinos que serão utilizados para ligação ao display LCD</w:t>
+      </w:r>
+      <w:r>
+        <w:br/>
+      </w:r>
+      <w:r>
+        <w:rPr>
+          <w:rStyle w:val="VerbatimChar"/>
+        </w:rPr>
+        <w:t xml:space="preserve">LiquidCrystal lcd(6, 7, 5, 4, 3, 2);</w:t>
+      </w:r>
+      <w:r>
+        <w:br/>
+      </w:r>
+      <w:r>
+        <w:br/>
+      </w:r>
+      <w:r>
+        <w:rPr>
+          <w:rStyle w:val="VerbatimChar"/>
+        </w:rPr>
+        <w:t xml:space="preserve">//Definindo pinos dos LED</w:t>
+      </w:r>
+      <w:r>
+        <w:br/>
+      </w:r>
+      <w:r>
+        <w:rPr>
+          <w:rStyle w:val="VerbatimChar"/>
+        </w:rPr>
+        <w:t xml:space="preserve">int pinoLed_1 = 13; //Pino digital utilizado pelo LED 1 - Azul</w:t>
+      </w:r>
+      <w:r>
+        <w:br/>
+      </w:r>
+      <w:r>
+        <w:rPr>
+          <w:rStyle w:val="VerbatimChar"/>
+        </w:rPr>
+        <w:t xml:space="preserve">int pinoLed_2 = 12; //Pino digital utilizado pelo LED 2 - Verde</w:t>
+      </w:r>
+      <w:r>
+        <w:br/>
+      </w:r>
+      <w:r>
+        <w:rPr>
+          <w:rStyle w:val="VerbatimChar"/>
+        </w:rPr>
+        <w:t xml:space="preserve">int pinoLed_3 = 11; //Pino digital utilizado pelo LED 3 - Amarelo</w:t>
+      </w:r>
+      <w:r>
+        <w:br/>
+      </w:r>
+      <w:r>
+        <w:rPr>
+          <w:rStyle w:val="VerbatimChar"/>
+        </w:rPr>
+        <w:t xml:space="preserve">int pinoLed_4 = 10; //Pino digital utilizado pelo LED 4 - Vermelho</w:t>
+      </w:r>
+      <w:r>
+        <w:br/>
+      </w:r>
+      <w:r>
+        <w:rPr>
+          <w:rStyle w:val="VerbatimChar"/>
+        </w:rPr>
+        <w:t xml:space="preserve">int pinoLed_5 = 9; //Pino digital utilizado pelo LED 5 - Verde</w:t>
+      </w:r>
+      <w:r>
+        <w:br/>
+      </w:r>
+      <w:r>
+        <w:rPr>
+          <w:rStyle w:val="VerbatimChar"/>
+        </w:rPr>
+        <w:t xml:space="preserve">int pinoLed_6 = 8; //Pino digital utilizado pelo LED 6 - Azul</w:t>
+      </w:r>
+      <w:r>
+        <w:br/>
+      </w:r>
+      <w:r>
+        <w:br/>
+      </w:r>
+      <w:r>
+        <w:rPr>
+          <w:rStyle w:val="VerbatimChar"/>
+        </w:rPr>
+        <w:t xml:space="preserve">// Cores LED e Pontos</w:t>
+      </w:r>
+      <w:r>
+        <w:br/>
+      </w:r>
+      <w:r>
+        <w:rPr>
+          <w:rStyle w:val="VerbatimChar"/>
+        </w:rPr>
+        <w:t xml:space="preserve">// Azul = LED 1 e 6 = 1 ponto</w:t>
+      </w:r>
+      <w:r>
+        <w:br/>
+      </w:r>
+      <w:r>
+        <w:rPr>
+          <w:rStyle w:val="VerbatimChar"/>
+        </w:rPr>
+        <w:t xml:space="preserve">// Verde = LED 2 e 5 = 2 ponto</w:t>
+      </w:r>
+      <w:r>
+        <w:br/>
+      </w:r>
+      <w:r>
+        <w:rPr>
+          <w:rStyle w:val="VerbatimChar"/>
+        </w:rPr>
+        <w:t xml:space="preserve">// Amarelo = LED 3 = 3 ponto</w:t>
+      </w:r>
+      <w:r>
+        <w:br/>
+      </w:r>
+      <w:r>
+        <w:rPr>
+          <w:rStyle w:val="VerbatimChar"/>
+        </w:rPr>
+        <w:t xml:space="preserve">// Vermelho = LED 4 = 0 ponto</w:t>
+      </w:r>
+      <w:r>
+        <w:br/>
+      </w:r>
+      <w:r>
+        <w:br/>
+      </w:r>
+      <w:r>
+        <w:rPr>
+          <w:rStyle w:val="VerbatimChar"/>
+        </w:rPr>
+        <w:t xml:space="preserve">//Definindo pinos dos sensores óptico tcrt5000</w:t>
+      </w:r>
+      <w:r>
+        <w:br/>
+      </w:r>
+      <w:r>
+        <w:rPr>
+          <w:rStyle w:val="VerbatimChar"/>
+        </w:rPr>
+        <w:t xml:space="preserve">int pinoSensor_1 = 14; //Pino analogico A0 transformado em pino digital utilizado pelo sensor 1</w:t>
+      </w:r>
+      <w:r>
+        <w:br/>
+      </w:r>
+      <w:r>
+        <w:rPr>
+          <w:rStyle w:val="VerbatimChar"/>
+        </w:rPr>
+        <w:t xml:space="preserve">int pinoSensor_2 = 15; //Pino analogico A1 transformado em pino digital utilizado pelo sensor 2</w:t>
+      </w:r>
+      <w:r>
+        <w:br/>
+      </w:r>
+      <w:r>
+        <w:rPr>
+          <w:rStyle w:val="VerbatimChar"/>
+        </w:rPr>
+        <w:t xml:space="preserve">int pinoSensor_3 = 16; //Pino analogico A2 transformado em pino digital utilizado pelo sensor 3</w:t>
+      </w:r>
+      <w:r>
+        <w:br/>
+      </w:r>
+      <w:r>
+        <w:rPr>
+          <w:rStyle w:val="VerbatimChar"/>
+        </w:rPr>
+        <w:t xml:space="preserve">int pinoSensor_4 = 17; //Pino analogico A3 transformado em pino digital utilizado pelo sensor 4</w:t>
+      </w:r>
+      <w:r>
+        <w:br/>
+      </w:r>
+      <w:r>
+        <w:rPr>
+          <w:rStyle w:val="VerbatimChar"/>
+        </w:rPr>
+        <w:t xml:space="preserve">int pinoSensor_5 = 18; //Pino analogico A4 transformado em pino digital utilizado pelo sensor 5</w:t>
+      </w:r>
+      <w:r>
+        <w:br/>
+      </w:r>
+      <w:r>
+        <w:rPr>
+          <w:rStyle w:val="VerbatimChar"/>
+        </w:rPr>
+        <w:t xml:space="preserve">int pinoSensor_6 = 19; //Pino analogico A5 transformado em pino digital utilizado pelo sensor 6</w:t>
+      </w:r>
+      <w:r>
+        <w:br/>
+      </w:r>
+      <w:r>
+        <w:br/>
+      </w:r>
+      <w:r>
+        <w:rPr>
+          <w:rStyle w:val="VerbatimChar"/>
+        </w:rPr>
+        <w:t xml:space="preserve">// Relação entre LED e sensores - Pinos</w:t>
+      </w:r>
+      <w:r>
+        <w:br/>
+      </w:r>
+      <w:r>
+        <w:rPr>
+          <w:rStyle w:val="VerbatimChar"/>
+        </w:rPr>
+        <w:t xml:space="preserve">// pinoSensor_1 -&gt; pinoLed_1 - Pinos A0 e 13</w:t>
+      </w:r>
+      <w:r>
+        <w:br/>
+      </w:r>
+      <w:r>
+        <w:rPr>
+          <w:rStyle w:val="VerbatimChar"/>
+        </w:rPr>
+        <w:t xml:space="preserve">// pinoSensor_2 -&gt; pinoLed_2 - Pinos A1 e 12</w:t>
+      </w:r>
+      <w:r>
+        <w:br/>
+      </w:r>
+      <w:r>
+        <w:rPr>
+          <w:rStyle w:val="VerbatimChar"/>
+        </w:rPr>
+        <w:t xml:space="preserve">// pinoSensor_3 -&gt; pinoLed_3 - Pinos A2 e 11</w:t>
+      </w:r>
+      <w:r>
+        <w:br/>
+      </w:r>
+      <w:r>
+        <w:rPr>
+          <w:rStyle w:val="VerbatimChar"/>
+        </w:rPr>
+        <w:t xml:space="preserve">// pinoSensor_4 -&gt; pinoLed_4 - Pinos A3 e 10</w:t>
+      </w:r>
+      <w:r>
+        <w:br/>
+      </w:r>
+      <w:r>
+        <w:rPr>
+          <w:rStyle w:val="VerbatimChar"/>
+        </w:rPr>
+        <w:t xml:space="preserve">// pinoSensor_5 -&gt; pinoLed_5 - Pinos A4 e 9</w:t>
+      </w:r>
+      <w:r>
+        <w:br/>
+      </w:r>
+      <w:r>
+        <w:rPr>
+          <w:rStyle w:val="VerbatimChar"/>
+        </w:rPr>
+        <w:t xml:space="preserve">// pinoSensor_6 -&gt; pinoLed_6 - Pinos A5 e 8</w:t>
+      </w:r>
+      <w:r>
+        <w:br/>
+      </w:r>
+      <w:r>
+        <w:br/>
+      </w:r>
+      <w:r>
+        <w:rPr>
+          <w:rStyle w:val="VerbatimChar"/>
+        </w:rPr>
+        <w:t xml:space="preserve">// Variáveis</w:t>
+      </w:r>
+      <w:r>
+        <w:br/>
+      </w:r>
+      <w:r>
+        <w:rPr>
+          <w:rStyle w:val="VerbatimChar"/>
+        </w:rPr>
+        <w:t xml:space="preserve">int point = 0; //Contador de pontos</w:t>
+      </w:r>
+      <w:r>
+        <w:br/>
+      </w:r>
+      <w:r>
+        <w:rPr>
+          <w:rStyle w:val="VerbatimChar"/>
+        </w:rPr>
+        <w:t xml:space="preserve">int stop = 500; //Tempo de parada para o delay</w:t>
+      </w:r>
+      <w:r>
+        <w:br/>
+      </w:r>
+      <w:r>
+        <w:br/>
+      </w:r>
+      <w:r>
+        <w:rPr>
+          <w:rStyle w:val="VerbatimChar"/>
+        </w:rPr>
+        <w:t xml:space="preserve">void setup() {</w:t>
+      </w:r>
+      <w:r>
+        <w:br/>
+      </w:r>
+      <w:r>
+        <w:rPr>
+          <w:rStyle w:val="VerbatimChar"/>
+        </w:rPr>
+        <w:t xml:space="preserve">  //Define o número de colunas e linhas do LCD</w:t>
+      </w:r>
+      <w:r>
+        <w:br/>
+      </w:r>
+      <w:r>
+        <w:rPr>
+          <w:rStyle w:val="VerbatimChar"/>
+        </w:rPr>
+        <w:t xml:space="preserve">  lcd.begin(16, 2);</w:t>
+      </w:r>
+      <w:r>
+        <w:br/>
+      </w:r>
+      <w:r>
+        <w:rPr>
+          <w:rStyle w:val="VerbatimChar"/>
+        </w:rPr>
+        <w:t xml:space="preserve">  </w:t>
+      </w:r>
+      <w:r>
+        <w:br/>
+      </w:r>
+      <w:r>
+        <w:rPr>
+          <w:rStyle w:val="VerbatimChar"/>
+        </w:rPr>
+        <w:t xml:space="preserve">  // Inicializando os Sensores</w:t>
+      </w:r>
+      <w:r>
+        <w:br/>
+      </w:r>
+      <w:r>
+        <w:rPr>
+          <w:rStyle w:val="VerbatimChar"/>
+        </w:rPr>
+        <w:t xml:space="preserve">  pinMode(pinoSensor_1, INPUT); //Definindo o pino como entrada para o sensor 1</w:t>
+      </w:r>
+      <w:r>
+        <w:br/>
+      </w:r>
+      <w:r>
+        <w:rPr>
+          <w:rStyle w:val="VerbatimChar"/>
+        </w:rPr>
+        <w:t xml:space="preserve">  pinMode(pinoSensor_2, INPUT); //Definindo o pino como entrada para o sensor 2</w:t>
+      </w:r>
+      <w:r>
+        <w:br/>
+      </w:r>
+      <w:r>
+        <w:rPr>
+          <w:rStyle w:val="VerbatimChar"/>
+        </w:rPr>
+        <w:t xml:space="preserve">  pinMode(pinoSensor_3, INPUT); //Definindo o pino como entrada para o sensor 3</w:t>
+      </w:r>
+      <w:r>
+        <w:br/>
+      </w:r>
+      <w:r>
+        <w:rPr>
+          <w:rStyle w:val="VerbatimChar"/>
+        </w:rPr>
+        <w:t xml:space="preserve">  pinMode(pinoSensor_4, INPUT); //Definindo o pino como entrada para o sensor 4</w:t>
+      </w:r>
+      <w:r>
+        <w:br/>
+      </w:r>
+      <w:r>
+        <w:rPr>
+          <w:rStyle w:val="VerbatimChar"/>
+        </w:rPr>
+        <w:t xml:space="preserve">  pinMode(pinoSensor_5, INPUT); //Definindo o pino como entrada para o sensor 5</w:t>
+      </w:r>
+      <w:r>
+        <w:br/>
+      </w:r>
+      <w:r>
+        <w:rPr>
+          <w:rStyle w:val="VerbatimChar"/>
+        </w:rPr>
+        <w:t xml:space="preserve">  pinMode(pinoSensor_6, INPUT); //Definindo o pino como entrada para o sensor 6</w:t>
+      </w:r>
+      <w:r>
+        <w:br/>
+      </w:r>
+      <w:r>
+        <w:br/>
+      </w:r>
+      <w:r>
+        <w:rPr>
+          <w:rStyle w:val="VerbatimChar"/>
+        </w:rPr>
+        <w:t xml:space="preserve">  // Inicializando os LED</w:t>
+      </w:r>
+      <w:r>
+        <w:br/>
+      </w:r>
+      <w:r>
+        <w:rPr>
+          <w:rStyle w:val="VerbatimChar"/>
+        </w:rPr>
+        <w:t xml:space="preserve">  pinMode(pinoLed_1, OUTPUT); //Definindo o pino como saída para o LED 1 - Verde</w:t>
+      </w:r>
+      <w:r>
+        <w:br/>
+      </w:r>
+      <w:r>
+        <w:rPr>
+          <w:rStyle w:val="VerbatimChar"/>
+        </w:rPr>
+        <w:t xml:space="preserve">  pinMode(pinoLed_2, OUTPUT); //Definindo o pino como saída para o LED 2 - Azul</w:t>
+      </w:r>
+      <w:r>
+        <w:br/>
+      </w:r>
+      <w:r>
+        <w:rPr>
+          <w:rStyle w:val="VerbatimChar"/>
+        </w:rPr>
+        <w:t xml:space="preserve">  pinMode(pinoLed_3, OUTPUT); //Definindo o pino como saída para o LED 3 - Amarelo</w:t>
+      </w:r>
+      <w:r>
+        <w:br/>
+      </w:r>
+      <w:r>
+        <w:rPr>
+          <w:rStyle w:val="VerbatimChar"/>
+        </w:rPr>
+        <w:t xml:space="preserve">  pinMode(pinoLed_4, OUTPUT); //Definindo o pino como saída para o LED 4 - Vermelho</w:t>
+      </w:r>
+      <w:r>
+        <w:br/>
+      </w:r>
+      <w:r>
+        <w:rPr>
+          <w:rStyle w:val="VerbatimChar"/>
+        </w:rPr>
+        <w:t xml:space="preserve">  pinMode(pinoLed_5, OUTPUT); //Definindo o pino como saída para o LED 5 - Verde</w:t>
+      </w:r>
+      <w:r>
+        <w:br/>
+      </w:r>
+      <w:r>
+        <w:rPr>
+          <w:rStyle w:val="VerbatimChar"/>
+        </w:rPr>
+        <w:t xml:space="preserve">  pinMode(pinoLed_6, OUTPUT); //Definindo o pino como saída para o LED 6 - Azul</w:t>
+      </w:r>
+      <w:r>
+        <w:br/>
+      </w:r>
+      <w:r>
+        <w:rPr>
+          <w:rStyle w:val="VerbatimChar"/>
+        </w:rPr>
+        <w:t xml:space="preserve">  </w:t>
+      </w:r>
+      <w:r>
+        <w:br/>
+      </w:r>
+      <w:r>
+        <w:rPr>
+          <w:rStyle w:val="VerbatimChar"/>
+        </w:rPr>
+        <w:t xml:space="preserve">  // Desligando os LED</w:t>
+      </w:r>
+      <w:r>
+        <w:br/>
+      </w:r>
+      <w:r>
+        <w:rPr>
+          <w:rStyle w:val="VerbatimChar"/>
+        </w:rPr>
+        <w:t xml:space="preserve">  digitalWrite(pinoLed_1, LOW); //LED 1 inicia desligado</w:t>
+      </w:r>
+      <w:r>
+        <w:br/>
+      </w:r>
+      <w:r>
+        <w:rPr>
+          <w:rStyle w:val="VerbatimChar"/>
+        </w:rPr>
+        <w:t xml:space="preserve">  digitalWrite(pinoLed_2, LOW); //LED 2 inicia desligado</w:t>
+      </w:r>
+      <w:r>
+        <w:br/>
+      </w:r>
+      <w:r>
+        <w:rPr>
+          <w:rStyle w:val="VerbatimChar"/>
+        </w:rPr>
+        <w:t xml:space="preserve">  digitalWrite(pinoLed_3, LOW); //LED 3 inicia desligado</w:t>
+      </w:r>
+      <w:r>
+        <w:br/>
+      </w:r>
+      <w:r>
+        <w:rPr>
+          <w:rStyle w:val="VerbatimChar"/>
+        </w:rPr>
+        <w:t xml:space="preserve">  digitalWrite(pinoLed_4, LOW); //LED 4 inicia desligado</w:t>
+      </w:r>
+      <w:r>
+        <w:br/>
+      </w:r>
+      <w:r>
+        <w:rPr>
+          <w:rStyle w:val="VerbatimChar"/>
+        </w:rPr>
+        <w:t xml:space="preserve">  digitalWrite(pinoLed_5, LOW); //LED 5 inicia desligado</w:t>
+      </w:r>
+      <w:r>
+        <w:br/>
+      </w:r>
+      <w:r>
+        <w:rPr>
+          <w:rStyle w:val="VerbatimChar"/>
+        </w:rPr>
+        <w:t xml:space="preserve">  digitalWrite(pinoLed_6, LOW); //LED 6 inicia desligado</w:t>
+      </w:r>
+      <w:r>
+        <w:br/>
+      </w:r>
+      <w:r>
+        <w:rPr>
+          <w:rStyle w:val="VerbatimChar"/>
+        </w:rPr>
+        <w:t xml:space="preserve">}</w:t>
+      </w:r>
+      <w:r>
+        <w:br/>
+      </w:r>
+      <w:r>
+        <w:br/>
+      </w:r>
+      <w:r>
+        <w:rPr>
+          <w:rStyle w:val="VerbatimChar"/>
+        </w:rPr>
+        <w:t xml:space="preserve">void loop() {</w:t>
+      </w:r>
+      <w:r>
+        <w:br/>
+      </w:r>
+      <w:r>
+        <w:rPr>
+          <w:rStyle w:val="VerbatimChar"/>
+        </w:rPr>
+        <w:t xml:space="preserve">  //Sensor</w:t>
+      </w:r>
+      <w:r>
+        <w:br/>
+      </w:r>
+      <w:r>
+        <w:rPr>
+          <w:rStyle w:val="VerbatimChar"/>
+        </w:rPr>
+        <w:t xml:space="preserve">  if (digitalRead(pinoSensor_1) == LOW){ //Se a leitura do sensor 1 (Azul) for igual a LOW, faz</w:t>
+      </w:r>
+      <w:r>
+        <w:br/>
+      </w:r>
+      <w:r>
+        <w:rPr>
+          <w:rStyle w:val="VerbatimChar"/>
+        </w:rPr>
+        <w:t xml:space="preserve">    digitalWrite(pinoLed_1, HIGH); //Acende o LED 1 - Azul</w:t>
+      </w:r>
+      <w:r>
+        <w:br/>
+      </w:r>
+      <w:r>
+        <w:rPr>
+          <w:rStyle w:val="VerbatimChar"/>
+        </w:rPr>
+        <w:t xml:space="preserve">    point=point+1; //Adiciona 1 ponto</w:t>
+      </w:r>
+      <w:r>
+        <w:br/>
+      </w:r>
+      <w:r>
+        <w:rPr>
+          <w:rStyle w:val="VerbatimChar"/>
+        </w:rPr>
+        <w:t xml:space="preserve">  }else if(digitalRead(pinoSensor_2) == LOW){ //Se a leitura do sensor 2 (Verde)) for igual a LOW, faz</w:t>
+      </w:r>
+      <w:r>
+        <w:br/>
+      </w:r>
+      <w:r>
+        <w:rPr>
+          <w:rStyle w:val="VerbatimChar"/>
+        </w:rPr>
+        <w:t xml:space="preserve">    digitalWrite(pinoLed_2, HIGH); //Acende o LED 2 - Verde</w:t>
+      </w:r>
+      <w:r>
+        <w:br/>
+      </w:r>
+      <w:r>
+        <w:rPr>
+          <w:rStyle w:val="VerbatimChar"/>
+        </w:rPr>
+        <w:t xml:space="preserve">    point=point+2; //Adiciona 2 ponto</w:t>
+      </w:r>
+      <w:r>
+        <w:br/>
+      </w:r>
+      <w:r>
+        <w:rPr>
+          <w:rStyle w:val="VerbatimChar"/>
+        </w:rPr>
+        <w:t xml:space="preserve">  }else if(digitalRead(pinoSensor_3) == LOW){ //Se a leitura do sensor 3 (Amarelo) for igual a LOW, faz</w:t>
+      </w:r>
+      <w:r>
+        <w:br/>
+      </w:r>
+      <w:r>
+        <w:rPr>
+          <w:rStyle w:val="VerbatimChar"/>
+        </w:rPr>
+        <w:t xml:space="preserve">    digitalWrite(pinoLed_3, HIGH); //Acende o LED 3 - Amarelo</w:t>
+      </w:r>
+      <w:r>
+        <w:br/>
+      </w:r>
+      <w:r>
+        <w:rPr>
+          <w:rStyle w:val="VerbatimChar"/>
+        </w:rPr>
+        <w:t xml:space="preserve">    point=point+3; //Adiciona 3 ponto</w:t>
+      </w:r>
+      <w:r>
+        <w:br/>
+      </w:r>
+      <w:r>
+        <w:rPr>
+          <w:rStyle w:val="VerbatimChar"/>
+        </w:rPr>
+        <w:t xml:space="preserve">  }else if(digitalRead(pinoSensor_5) == LOW){ //Se a leitura do sensor 5 (Verde) for igual a LOW, faz</w:t>
+      </w:r>
+      <w:r>
+        <w:br/>
+      </w:r>
+      <w:r>
+        <w:rPr>
+          <w:rStyle w:val="VerbatimChar"/>
+        </w:rPr>
+        <w:t xml:space="preserve">    digitalWrite(pinoLed_5, HIGH); //Acende o LED 5 - Verde</w:t>
+      </w:r>
+      <w:r>
+        <w:br/>
+      </w:r>
+      <w:r>
+        <w:rPr>
+          <w:rStyle w:val="VerbatimChar"/>
+        </w:rPr>
+        <w:t xml:space="preserve">    point=point+2; //Adiciona 2 ponto</w:t>
+      </w:r>
+      <w:r>
+        <w:br/>
+      </w:r>
+      <w:r>
+        <w:rPr>
+          <w:rStyle w:val="VerbatimChar"/>
+        </w:rPr>
+        <w:t xml:space="preserve">  }else if(digitalRead(pinoSensor_6) == LOW){ //Se a leitura do sensor 6 (Azul) for igual a LOW, faz</w:t>
+      </w:r>
+      <w:r>
+        <w:br/>
+      </w:r>
+      <w:r>
+        <w:rPr>
+          <w:rStyle w:val="VerbatimChar"/>
+        </w:rPr>
+        <w:t xml:space="preserve">    digitalWrite(pinoLed_6, HIGH); //Acende o LED 6 - Azul</w:t>
+      </w:r>
+      <w:r>
+        <w:br/>
+      </w:r>
+      <w:r>
+        <w:rPr>
+          <w:rStyle w:val="VerbatimChar"/>
+        </w:rPr>
+        <w:t xml:space="preserve">    point=point+1; //Adiciona 1 ponto</w:t>
+      </w:r>
+      <w:r>
+        <w:br/>
+      </w:r>
+      <w:r>
+        <w:rPr>
+          <w:rStyle w:val="VerbatimChar"/>
+        </w:rPr>
+        <w:t xml:space="preserve">  }else if(digitalRead(pinoSensor_4) == LOW){ //Se a leitura do sensor 4 (Vermelho) for igual a LOW, faz</w:t>
+      </w:r>
+      <w:r>
+        <w:br/>
+      </w:r>
+      <w:r>
+        <w:rPr>
+          <w:rStyle w:val="VerbatimChar"/>
+        </w:rPr>
+        <w:t xml:space="preserve">    digitalWrite(pinoLed_4, HIGH); //Acende o LED 4 - Vermelho</w:t>
+      </w:r>
+      <w:r>
+        <w:br/>
+      </w:r>
+      <w:r>
+        <w:rPr>
+          <w:rStyle w:val="VerbatimChar"/>
+        </w:rPr>
+        <w:t xml:space="preserve">    point=0; //Reinicia a contagem</w:t>
+      </w:r>
+      <w:r>
+        <w:br/>
+      </w:r>
+      <w:r>
+        <w:rPr>
+          <w:rStyle w:val="VerbatimChar"/>
+        </w:rPr>
+        <w:t xml:space="preserve">  }</w:t>
+      </w:r>
+      <w:r>
+        <w:br/>
+      </w:r>
+      <w:r>
+        <w:rPr>
+          <w:rStyle w:val="VerbatimChar"/>
+        </w:rPr>
+        <w:t xml:space="preserve">  </w:t>
+      </w:r>
+      <w:r>
+        <w:br/>
+      </w:r>
+      <w:r>
+        <w:rPr>
+          <w:rStyle w:val="VerbatimChar"/>
+        </w:rPr>
+        <w:t xml:space="preserve">  //LCD</w:t>
+      </w:r>
+      <w:r>
+        <w:br/>
+      </w:r>
+      <w:r>
+        <w:rPr>
+          <w:rStyle w:val="VerbatimChar"/>
+        </w:rPr>
+        <w:t xml:space="preserve">  //Limpa a tela</w:t>
+      </w:r>
+      <w:r>
+        <w:br/>
+      </w:r>
+      <w:r>
+        <w:rPr>
+          <w:rStyle w:val="VerbatimChar"/>
+        </w:rPr>
+        <w:t xml:space="preserve">  lcd.clear();</w:t>
+      </w:r>
+      <w:r>
+        <w:br/>
+      </w:r>
+      <w:r>
+        <w:rPr>
+          <w:rStyle w:val="VerbatimChar"/>
+        </w:rPr>
+        <w:t xml:space="preserve">  //Posiciona o cursor na coluna 1, linha 0;</w:t>
+      </w:r>
+      <w:r>
+        <w:br/>
+      </w:r>
+      <w:r>
+        <w:rPr>
+          <w:rStyle w:val="VerbatimChar"/>
+        </w:rPr>
+        <w:t xml:space="preserve">  lcd.setCursor(1, 0);</w:t>
+      </w:r>
+      <w:r>
+        <w:br/>
+      </w:r>
+      <w:r>
+        <w:rPr>
+          <w:rStyle w:val="VerbatimChar"/>
+        </w:rPr>
+        <w:t xml:space="preserve">  //Envia o texto entre aspas para o LCD</w:t>
+      </w:r>
+      <w:r>
+        <w:br/>
+      </w:r>
+      <w:r>
+        <w:rPr>
+          <w:rStyle w:val="VerbatimChar"/>
+        </w:rPr>
+        <w:t xml:space="preserve">  lcd.print("Jogo Placar");</w:t>
+      </w:r>
+      <w:r>
+        <w:br/>
+      </w:r>
+      <w:r>
+        <w:rPr>
+          <w:rStyle w:val="VerbatimChar"/>
+        </w:rPr>
+        <w:t xml:space="preserve">  //Posiciona o cursor na coluna 1, linha 1;</w:t>
+      </w:r>
+      <w:r>
+        <w:br/>
+      </w:r>
+      <w:r>
+        <w:rPr>
+          <w:rStyle w:val="VerbatimChar"/>
+        </w:rPr>
+        <w:t xml:space="preserve">  lcd.setCursor(1, 1);</w:t>
+      </w:r>
+      <w:r>
+        <w:br/>
+      </w:r>
+      <w:r>
+        <w:rPr>
+          <w:rStyle w:val="VerbatimChar"/>
+        </w:rPr>
+        <w:t xml:space="preserve">  //Imprime Contador de pontuação</w:t>
+      </w:r>
+      <w:r>
+        <w:br/>
+      </w:r>
+      <w:r>
+        <w:rPr>
+          <w:rStyle w:val="VerbatimChar"/>
+        </w:rPr>
+        <w:t xml:space="preserve">  lcd.print(point);</w:t>
+      </w:r>
+      <w:r>
+        <w:br/>
+      </w:r>
+      <w:r>
+        <w:rPr>
+          <w:rStyle w:val="VerbatimChar"/>
+        </w:rPr>
+        <w:t xml:space="preserve">  delay(stop);</w:t>
+      </w:r>
+      <w:r>
+        <w:br/>
+      </w:r>
+      <w:r>
+        <w:rPr>
+          <w:rStyle w:val="VerbatimChar"/>
+        </w:rPr>
+        <w:t xml:space="preserve">  </w:t>
+      </w:r>
+      <w:r>
+        <w:br/>
+      </w:r>
+      <w:r>
+        <w:rPr>
+          <w:rStyle w:val="VerbatimChar"/>
+        </w:rPr>
+        <w:t xml:space="preserve">  // Apagar LED</w:t>
+      </w:r>
+      <w:r>
+        <w:br/>
+      </w:r>
+      <w:r>
+        <w:rPr>
+          <w:rStyle w:val="VerbatimChar"/>
+        </w:rPr>
+        <w:t xml:space="preserve">  digitalWrite(pinoLed_1, LOW); //Apaga o LED 1</w:t>
+      </w:r>
+      <w:r>
+        <w:br/>
+      </w:r>
+      <w:r>
+        <w:rPr>
+          <w:rStyle w:val="VerbatimChar"/>
+        </w:rPr>
+        <w:t xml:space="preserve">  digitalWrite(pinoLed_2, LOW); //Apaga o LED 2</w:t>
+      </w:r>
+      <w:r>
+        <w:br/>
+      </w:r>
+      <w:r>
+        <w:rPr>
+          <w:rStyle w:val="VerbatimChar"/>
+        </w:rPr>
+        <w:t xml:space="preserve">  digitalWrite(pinoLed_3, LOW); //Apaga o LED 3</w:t>
+      </w:r>
+      <w:r>
+        <w:br/>
+      </w:r>
+      <w:r>
+        <w:rPr>
+          <w:rStyle w:val="VerbatimChar"/>
+        </w:rPr>
+        <w:t xml:space="preserve">  digitalWrite(pinoLed_4, LOW); //Apaga o LED 4</w:t>
+      </w:r>
+      <w:r>
+        <w:br/>
+      </w:r>
+      <w:r>
+        <w:rPr>
+          <w:rStyle w:val="VerbatimChar"/>
+        </w:rPr>
+        <w:t xml:space="preserve">  digitalWrite(pinoLed_5, LOW); //Apaga o LED 5</w:t>
+      </w:r>
+      <w:r>
+        <w:br/>
+      </w:r>
+      <w:r>
+        <w:rPr>
+          <w:rStyle w:val="VerbatimChar"/>
+        </w:rPr>
+        <w:t xml:space="preserve">  digitalWrite(pinoLed_6, LOW); //Apaga o LED 6</w:t>
+      </w:r>
+      <w:r>
+        <w:br/>
+      </w:r>
+      <w:r>
+        <w:rPr>
+          <w:rStyle w:val="VerbatimChar"/>
+        </w:rPr>
+        <w:t xml:space="preserve">}</w:t>
       </w:r>
     </w:p>
     <w:p>
@@ -1499,998 +2563,18 @@
         <w:br w:type="page"/>
       </w:r>
     </w:p>
-    <w:bookmarkEnd w:id="38"/>
-    <w:bookmarkStart w:id="39" w:name="apêndice-a---programação"/>
+    <w:bookmarkEnd w:id="42"/>
+    <w:bookmarkStart w:id="48" w:name="bibliografia"/>
     <w:p>
       <w:pPr>
         <w:pStyle w:val="Heading1"/>
       </w:pPr>
       <w:r>
-        <w:rPr>
-          <w:rStyle w:val="SectionNumber"/>
-        </w:rPr>
-        <w:t xml:space="preserve">5</w:t>
-      </w:r>
-      <w:r>
-        <w:tab/>
-      </w:r>
-      <w:r>
-        <w:t xml:space="preserve">APÊNDICE A - PROGRAMAÇÃO</w:t>
-      </w:r>
-    </w:p>
-    <w:p>
-      <w:pPr>
-        <w:pStyle w:val="SourceCode"/>
-      </w:pPr>
-      <w:r>
-        <w:rPr>
-          <w:rStyle w:val="VerbatimChar"/>
-        </w:rPr>
-        <w:t xml:space="preserve">//Bibliotecas</w:t>
-      </w:r>
-      <w:r>
-        <w:br/>
-      </w:r>
-      <w:r>
-        <w:rPr>
-          <w:rStyle w:val="VerbatimChar"/>
-        </w:rPr>
-        <w:t xml:space="preserve">#include &lt;LiquidCrystal.h&gt;</w:t>
-      </w:r>
-      <w:r>
-        <w:br/>
-      </w:r>
-      <w:r>
-        <w:br/>
-      </w:r>
-      <w:r>
-        <w:rPr>
-          <w:rStyle w:val="VerbatimChar"/>
-        </w:rPr>
-        <w:t xml:space="preserve">//Definindo os pinos que serão utilizados para ligação ao display LCD</w:t>
-      </w:r>
-      <w:r>
-        <w:br/>
-      </w:r>
-      <w:r>
-        <w:rPr>
-          <w:rStyle w:val="VerbatimChar"/>
-        </w:rPr>
-        <w:t xml:space="preserve">LiquidCrystal lcd(6, 7, 5, 4, 3, 2);</w:t>
-      </w:r>
-      <w:r>
-        <w:br/>
-      </w:r>
-      <w:r>
-        <w:br/>
-      </w:r>
-      <w:r>
-        <w:rPr>
-          <w:rStyle w:val="VerbatimChar"/>
-        </w:rPr>
-        <w:t xml:space="preserve">//Definindo pinos dos LED</w:t>
-      </w:r>
-      <w:r>
-        <w:br/>
-      </w:r>
-      <w:r>
-        <w:rPr>
-          <w:rStyle w:val="VerbatimChar"/>
-        </w:rPr>
-        <w:t xml:space="preserve">int pinoLed_1 = 13; //Pino digital utilizado pelo LED 1 - Azul</w:t>
-      </w:r>
-      <w:r>
-        <w:br/>
-      </w:r>
-      <w:r>
-        <w:rPr>
-          <w:rStyle w:val="VerbatimChar"/>
-        </w:rPr>
-        <w:t xml:space="preserve">int pinoLed_2 = 12; //Pino digital utilizado pelo LED 2 - Verde</w:t>
-      </w:r>
-      <w:r>
-        <w:br/>
-      </w:r>
-      <w:r>
-        <w:rPr>
-          <w:rStyle w:val="VerbatimChar"/>
-        </w:rPr>
-        <w:t xml:space="preserve">int pinoLed_3 = 11; //Pino digital utilizado pelo LED 3 - Amarelo</w:t>
-      </w:r>
-      <w:r>
-        <w:br/>
-      </w:r>
-      <w:r>
-        <w:rPr>
-          <w:rStyle w:val="VerbatimChar"/>
-        </w:rPr>
-        <w:t xml:space="preserve">int pinoLed_4 = 10; //Pino digital utilizado pelo LED 4 - Vermelho</w:t>
-      </w:r>
-      <w:r>
-        <w:br/>
-      </w:r>
-      <w:r>
-        <w:rPr>
-          <w:rStyle w:val="VerbatimChar"/>
-        </w:rPr>
-        <w:t xml:space="preserve">int pinoLed_5 = 9; //Pino digital utilizado pelo LED 5 - Verde</w:t>
-      </w:r>
-      <w:r>
-        <w:br/>
-      </w:r>
-      <w:r>
-        <w:rPr>
-          <w:rStyle w:val="VerbatimChar"/>
-        </w:rPr>
-        <w:t xml:space="preserve">int pinoLed_6 = 8; //Pino digital utilizado pelo LED 6 - Azul</w:t>
-      </w:r>
-      <w:r>
-        <w:br/>
-      </w:r>
-      <w:r>
-        <w:br/>
-      </w:r>
-      <w:r>
-        <w:rPr>
-          <w:rStyle w:val="VerbatimChar"/>
-        </w:rPr>
-        <w:t xml:space="preserve">// Cores LED e Pontos</w:t>
-      </w:r>
-      <w:r>
-        <w:br/>
-      </w:r>
-      <w:r>
-        <w:rPr>
-          <w:rStyle w:val="VerbatimChar"/>
-        </w:rPr>
-        <w:t xml:space="preserve">// Azul = LED 1 e 6 = 1 ponto</w:t>
-      </w:r>
-      <w:r>
-        <w:br/>
-      </w:r>
-      <w:r>
-        <w:rPr>
-          <w:rStyle w:val="VerbatimChar"/>
-        </w:rPr>
-        <w:t xml:space="preserve">// Verde = LED 2 e 5 = 2 ponto</w:t>
-      </w:r>
-      <w:r>
-        <w:br/>
-      </w:r>
-      <w:r>
-        <w:rPr>
-          <w:rStyle w:val="VerbatimChar"/>
-        </w:rPr>
-        <w:t xml:space="preserve">// Amarelo = LED 3 = 3 ponto</w:t>
-      </w:r>
-      <w:r>
-        <w:br/>
-      </w:r>
-      <w:r>
-        <w:rPr>
-          <w:rStyle w:val="VerbatimChar"/>
-        </w:rPr>
-        <w:t xml:space="preserve">// Vermelho = LED 4 = 0 ponto</w:t>
-      </w:r>
-      <w:r>
-        <w:br/>
-      </w:r>
-      <w:r>
-        <w:br/>
-      </w:r>
-      <w:r>
-        <w:rPr>
-          <w:rStyle w:val="VerbatimChar"/>
-        </w:rPr>
-        <w:t xml:space="preserve">//Definindo pinos dos sensores óptico tcrt5000</w:t>
-      </w:r>
-      <w:r>
-        <w:br/>
-      </w:r>
-      <w:r>
-        <w:rPr>
-          <w:rStyle w:val="VerbatimChar"/>
-        </w:rPr>
-        <w:t xml:space="preserve">int pinoSensor_1 = 14; //Pino analogico A0 transformado em pino digital utilizado pelo sensor 1</w:t>
-      </w:r>
-      <w:r>
-        <w:br/>
-      </w:r>
-      <w:r>
-        <w:rPr>
-          <w:rStyle w:val="VerbatimChar"/>
-        </w:rPr>
-        <w:t xml:space="preserve">int pinoSensor_2 = 15; //Pino analogico A1 transformado em pino digital utilizado pelo sensor 2</w:t>
-      </w:r>
-      <w:r>
-        <w:br/>
-      </w:r>
-      <w:r>
-        <w:rPr>
-          <w:rStyle w:val="VerbatimChar"/>
-        </w:rPr>
-        <w:t xml:space="preserve">int pinoSensor_3 = 16; //Pino analogico A2 transformado em pino digital utilizado pelo sensor 3</w:t>
-      </w:r>
-      <w:r>
-        <w:br/>
-      </w:r>
-      <w:r>
-        <w:rPr>
-          <w:rStyle w:val="VerbatimChar"/>
-        </w:rPr>
-        <w:t xml:space="preserve">int pinoSensor_4 = 17; //Pino analogico A3 transformado em pino digital utilizado pelo sensor 4</w:t>
-      </w:r>
-      <w:r>
-        <w:br/>
-      </w:r>
-      <w:r>
-        <w:rPr>
-          <w:rStyle w:val="VerbatimChar"/>
-        </w:rPr>
-        <w:t xml:space="preserve">int pinoSensor_5 = 18; //Pino analogico A4 transformado em pino digital utilizado pelo sensor 5</w:t>
-      </w:r>
-      <w:r>
-        <w:br/>
-      </w:r>
-      <w:r>
-        <w:rPr>
-          <w:rStyle w:val="VerbatimChar"/>
-        </w:rPr>
-        <w:t xml:space="preserve">int pinoSensor_6 = 19; //Pino analogico A5 transformado em pino digital utilizado pelo sensor 6</w:t>
-      </w:r>
-      <w:r>
-        <w:br/>
-      </w:r>
-      <w:r>
-        <w:br/>
-      </w:r>
-      <w:r>
-        <w:rPr>
-          <w:rStyle w:val="VerbatimChar"/>
-        </w:rPr>
-        <w:t xml:space="preserve">// Relação entre LED e sensores - Pinos</w:t>
-      </w:r>
-      <w:r>
-        <w:br/>
-      </w:r>
-      <w:r>
-        <w:rPr>
-          <w:rStyle w:val="VerbatimChar"/>
-        </w:rPr>
-        <w:t xml:space="preserve">// pinoSensor_1 -&gt; pinoLed_1 - Pinos A0 e 13</w:t>
-      </w:r>
-      <w:r>
-        <w:br/>
-      </w:r>
-      <w:r>
-        <w:rPr>
-          <w:rStyle w:val="VerbatimChar"/>
-        </w:rPr>
-        <w:t xml:space="preserve">// pinoSensor_2 -&gt; pinoLed_2 - Pinos A1 e 12</w:t>
-      </w:r>
-      <w:r>
-        <w:br/>
-      </w:r>
-      <w:r>
-        <w:rPr>
-          <w:rStyle w:val="VerbatimChar"/>
-        </w:rPr>
-        <w:t xml:space="preserve">// pinoSensor_3 -&gt; pinoLed_3 - Pinos A2 e 11</w:t>
-      </w:r>
-      <w:r>
-        <w:br/>
-      </w:r>
-      <w:r>
-        <w:rPr>
-          <w:rStyle w:val="VerbatimChar"/>
-        </w:rPr>
-        <w:t xml:space="preserve">// pinoSensor_4 -&gt; pinoLed_4 - Pinos A3 e 10</w:t>
-      </w:r>
-      <w:r>
-        <w:br/>
-      </w:r>
-      <w:r>
-        <w:rPr>
-          <w:rStyle w:val="VerbatimChar"/>
-        </w:rPr>
-        <w:t xml:space="preserve">// pinoSensor_5 -&gt; pinoLed_5 - Pinos A4 e 9</w:t>
-      </w:r>
-      <w:r>
-        <w:br/>
-      </w:r>
-      <w:r>
-        <w:rPr>
-          <w:rStyle w:val="VerbatimChar"/>
-        </w:rPr>
-        <w:t xml:space="preserve">// pinoSensor_6 -&gt; pinoLed_6 - Pinos A5 e 8</w:t>
-      </w:r>
-      <w:r>
-        <w:br/>
-      </w:r>
-      <w:r>
-        <w:br/>
-      </w:r>
-      <w:r>
-        <w:rPr>
-          <w:rStyle w:val="VerbatimChar"/>
-        </w:rPr>
-        <w:t xml:space="preserve">// Variáveis</w:t>
-      </w:r>
-      <w:r>
-        <w:br/>
-      </w:r>
-      <w:r>
-        <w:rPr>
-          <w:rStyle w:val="VerbatimChar"/>
-        </w:rPr>
-        <w:t xml:space="preserve">int point = 0; //Contador de pontos</w:t>
-      </w:r>
-      <w:r>
-        <w:br/>
-      </w:r>
-      <w:r>
-        <w:rPr>
-          <w:rStyle w:val="VerbatimChar"/>
-        </w:rPr>
-        <w:t xml:space="preserve">int stop = 500; //Tempo de parada para o delay</w:t>
-      </w:r>
-      <w:r>
-        <w:br/>
-      </w:r>
-      <w:r>
-        <w:br/>
-      </w:r>
-      <w:r>
-        <w:rPr>
-          <w:rStyle w:val="VerbatimChar"/>
-        </w:rPr>
-        <w:t xml:space="preserve">void setup() {</w:t>
-      </w:r>
-      <w:r>
-        <w:br/>
-      </w:r>
-      <w:r>
-        <w:rPr>
-          <w:rStyle w:val="VerbatimChar"/>
-        </w:rPr>
-        <w:t xml:space="preserve">  //Define o número de colunas e linhas do LCD</w:t>
-      </w:r>
-      <w:r>
-        <w:br/>
-      </w:r>
-      <w:r>
-        <w:rPr>
-          <w:rStyle w:val="VerbatimChar"/>
-        </w:rPr>
-        <w:t xml:space="preserve">  lcd.begin(16, 2);</w:t>
-      </w:r>
-      <w:r>
-        <w:br/>
-      </w:r>
-      <w:r>
-        <w:rPr>
-          <w:rStyle w:val="VerbatimChar"/>
-        </w:rPr>
-        <w:t xml:space="preserve">  </w:t>
-      </w:r>
-      <w:r>
-        <w:br/>
-      </w:r>
-      <w:r>
-        <w:rPr>
-          <w:rStyle w:val="VerbatimChar"/>
-        </w:rPr>
-        <w:t xml:space="preserve">  // Inicializando os Sensores</w:t>
-      </w:r>
-      <w:r>
-        <w:br/>
-      </w:r>
-      <w:r>
-        <w:rPr>
-          <w:rStyle w:val="VerbatimChar"/>
-        </w:rPr>
-        <w:t xml:space="preserve">  pinMode(pinoSensor_1, INPUT); //Definindo o pino como entrada para o sensor 1</w:t>
-      </w:r>
-      <w:r>
-        <w:br/>
-      </w:r>
-      <w:r>
-        <w:rPr>
-          <w:rStyle w:val="VerbatimChar"/>
-        </w:rPr>
-        <w:t xml:space="preserve">  pinMode(pinoSensor_2, INPUT); //Definindo o pino como entrada para o sensor 2</w:t>
-      </w:r>
-      <w:r>
-        <w:br/>
-      </w:r>
-      <w:r>
-        <w:rPr>
-          <w:rStyle w:val="VerbatimChar"/>
-        </w:rPr>
-        <w:t xml:space="preserve">  pinMode(pinoSensor_3, INPUT); //Definindo o pino como entrada para o sensor 3</w:t>
-      </w:r>
-      <w:r>
-        <w:br/>
-      </w:r>
-      <w:r>
-        <w:rPr>
-          <w:rStyle w:val="VerbatimChar"/>
-        </w:rPr>
-        <w:t xml:space="preserve">  pinMode(pinoSensor_4, INPUT); //Definindo o pino como entrada para o sensor 4</w:t>
-      </w:r>
-      <w:r>
-        <w:br/>
-      </w:r>
-      <w:r>
-        <w:rPr>
-          <w:rStyle w:val="VerbatimChar"/>
-        </w:rPr>
-        <w:t xml:space="preserve">  pinMode(pinoSensor_5, INPUT); //Definindo o pino como entrada para o sensor 5</w:t>
-      </w:r>
-      <w:r>
-        <w:br/>
-      </w:r>
-      <w:r>
-        <w:rPr>
-          <w:rStyle w:val="VerbatimChar"/>
-        </w:rPr>
-        <w:t xml:space="preserve">  pinMode(pinoSensor_6, INPUT); //Definindo o pino como entrada para o sensor 6</w:t>
-      </w:r>
-      <w:r>
-        <w:br/>
-      </w:r>
-      <w:r>
-        <w:br/>
-      </w:r>
-      <w:r>
-        <w:rPr>
-          <w:rStyle w:val="VerbatimChar"/>
-        </w:rPr>
-        <w:t xml:space="preserve">  // Inicializando os LED</w:t>
-      </w:r>
-      <w:r>
-        <w:br/>
-      </w:r>
-      <w:r>
-        <w:rPr>
-          <w:rStyle w:val="VerbatimChar"/>
-        </w:rPr>
-        <w:t xml:space="preserve">  pinMode(pinoLed_1, OUTPUT); //Definindo o pino como saída para o LED 1 - Verde</w:t>
-      </w:r>
-      <w:r>
-        <w:br/>
-      </w:r>
-      <w:r>
-        <w:rPr>
-          <w:rStyle w:val="VerbatimChar"/>
-        </w:rPr>
-        <w:t xml:space="preserve">  pinMode(pinoLed_2, OUTPUT); //Definindo o pino como saída para o LED 2 - Azul</w:t>
-      </w:r>
-      <w:r>
-        <w:br/>
-      </w:r>
-      <w:r>
-        <w:rPr>
-          <w:rStyle w:val="VerbatimChar"/>
-        </w:rPr>
-        <w:t xml:space="preserve">  pinMode(pinoLed_3, OUTPUT); //Definindo o pino como saída para o LED 3 - Amarelo</w:t>
-      </w:r>
-      <w:r>
-        <w:br/>
-      </w:r>
-      <w:r>
-        <w:rPr>
-          <w:rStyle w:val="VerbatimChar"/>
-        </w:rPr>
-        <w:t xml:space="preserve">  pinMode(pinoLed_4, OUTPUT); //Definindo o pino como saída para o LED 4 - Vermelho</w:t>
-      </w:r>
-      <w:r>
-        <w:br/>
-      </w:r>
-      <w:r>
-        <w:rPr>
-          <w:rStyle w:val="VerbatimChar"/>
-        </w:rPr>
-        <w:t xml:space="preserve">  pinMode(pinoLed_5, OUTPUT); //Definindo o pino como saída para o LED 5 - Verde</w:t>
-      </w:r>
-      <w:r>
-        <w:br/>
-      </w:r>
-      <w:r>
-        <w:rPr>
-          <w:rStyle w:val="VerbatimChar"/>
-        </w:rPr>
-        <w:t xml:space="preserve">  pinMode(pinoLed_6, OUTPUT); //Definindo o pino como saída para o LED 6 - Azul</w:t>
-      </w:r>
-      <w:r>
-        <w:br/>
-      </w:r>
-      <w:r>
-        <w:rPr>
-          <w:rStyle w:val="VerbatimChar"/>
-        </w:rPr>
-        <w:t xml:space="preserve">  </w:t>
-      </w:r>
-      <w:r>
-        <w:br/>
-      </w:r>
-      <w:r>
-        <w:rPr>
-          <w:rStyle w:val="VerbatimChar"/>
-        </w:rPr>
-        <w:t xml:space="preserve">  // Desligando os LED</w:t>
-      </w:r>
-      <w:r>
-        <w:br/>
-      </w:r>
-      <w:r>
-        <w:rPr>
-          <w:rStyle w:val="VerbatimChar"/>
-        </w:rPr>
-        <w:t xml:space="preserve">  digitalWrite(pinoLed_1, LOW); //LED 1 inicia desligado</w:t>
-      </w:r>
-      <w:r>
-        <w:br/>
-      </w:r>
-      <w:r>
-        <w:rPr>
-          <w:rStyle w:val="VerbatimChar"/>
-        </w:rPr>
-        <w:t xml:space="preserve">  digitalWrite(pinoLed_2, LOW); //LED 2 inicia desligado</w:t>
-      </w:r>
-      <w:r>
-        <w:br/>
-      </w:r>
-      <w:r>
-        <w:rPr>
-          <w:rStyle w:val="VerbatimChar"/>
-        </w:rPr>
-        <w:t xml:space="preserve">  digitalWrite(pinoLed_3, LOW); //LED 3 inicia desligado</w:t>
-      </w:r>
-      <w:r>
-        <w:br/>
-      </w:r>
-      <w:r>
-        <w:rPr>
-          <w:rStyle w:val="VerbatimChar"/>
-        </w:rPr>
-        <w:t xml:space="preserve">  digitalWrite(pinoLed_4, LOW); //LED 4 inicia desligado</w:t>
-      </w:r>
-      <w:r>
-        <w:br/>
-      </w:r>
-      <w:r>
-        <w:rPr>
-          <w:rStyle w:val="VerbatimChar"/>
-        </w:rPr>
-        <w:t xml:space="preserve">  digitalWrite(pinoLed_5, LOW); //LED 5 inicia desligado</w:t>
-      </w:r>
-      <w:r>
-        <w:br/>
-      </w:r>
-      <w:r>
-        <w:rPr>
-          <w:rStyle w:val="VerbatimChar"/>
-        </w:rPr>
-        <w:t xml:space="preserve">  digitalWrite(pinoLed_6, LOW); //LED 6 inicia desligado</w:t>
-      </w:r>
-      <w:r>
-        <w:br/>
-      </w:r>
-      <w:r>
-        <w:rPr>
-          <w:rStyle w:val="VerbatimChar"/>
-        </w:rPr>
-        <w:t xml:space="preserve">}</w:t>
-      </w:r>
-      <w:r>
-        <w:br/>
-      </w:r>
-      <w:r>
-        <w:br/>
-      </w:r>
-      <w:r>
-        <w:rPr>
-          <w:rStyle w:val="VerbatimChar"/>
-        </w:rPr>
-        <w:t xml:space="preserve">void loop() {</w:t>
-      </w:r>
-      <w:r>
-        <w:br/>
-      </w:r>
-      <w:r>
-        <w:rPr>
-          <w:rStyle w:val="VerbatimChar"/>
-        </w:rPr>
-        <w:t xml:space="preserve">  //Sensor</w:t>
-      </w:r>
-      <w:r>
-        <w:br/>
-      </w:r>
-      <w:r>
-        <w:rPr>
-          <w:rStyle w:val="VerbatimChar"/>
-        </w:rPr>
-        <w:t xml:space="preserve">  if (digitalRead(pinoSensor_1) == LOW){ //Se a leitura do sensor 1 (Azul) for igual a LOW, faz</w:t>
-      </w:r>
-      <w:r>
-        <w:br/>
-      </w:r>
-      <w:r>
-        <w:rPr>
-          <w:rStyle w:val="VerbatimChar"/>
-        </w:rPr>
-        <w:t xml:space="preserve">    digitalWrite(pinoLed_1, HIGH); //Acende o LED 1 - Azul</w:t>
-      </w:r>
-      <w:r>
-        <w:br/>
-      </w:r>
-      <w:r>
-        <w:rPr>
-          <w:rStyle w:val="VerbatimChar"/>
-        </w:rPr>
-        <w:t xml:space="preserve">    point=point+1; //Adiciona 1 ponto</w:t>
-      </w:r>
-      <w:r>
-        <w:br/>
-      </w:r>
-      <w:r>
-        <w:rPr>
-          <w:rStyle w:val="VerbatimChar"/>
-        </w:rPr>
-        <w:t xml:space="preserve">  }else if(digitalRead(pinoSensor_2) == LOW){ //Se a leitura do sensor 2 (Verde)) for igual a LOW, faz</w:t>
-      </w:r>
-      <w:r>
-        <w:br/>
-      </w:r>
-      <w:r>
-        <w:rPr>
-          <w:rStyle w:val="VerbatimChar"/>
-        </w:rPr>
-        <w:t xml:space="preserve">    digitalWrite(pinoLed_2, HIGH); //Acende o LED 2 - Verde</w:t>
-      </w:r>
-      <w:r>
-        <w:br/>
-      </w:r>
-      <w:r>
-        <w:rPr>
-          <w:rStyle w:val="VerbatimChar"/>
-        </w:rPr>
-        <w:t xml:space="preserve">    point=point+2; //Adiciona 2 ponto</w:t>
-      </w:r>
-      <w:r>
-        <w:br/>
-      </w:r>
-      <w:r>
-        <w:rPr>
-          <w:rStyle w:val="VerbatimChar"/>
-        </w:rPr>
-        <w:t xml:space="preserve">  }else if(digitalRead(pinoSensor_3) == LOW){ //Se a leitura do sensor 3 (Amarelo) for igual a LOW, faz</w:t>
-      </w:r>
-      <w:r>
-        <w:br/>
-      </w:r>
-      <w:r>
-        <w:rPr>
-          <w:rStyle w:val="VerbatimChar"/>
-        </w:rPr>
-        <w:t xml:space="preserve">    digitalWrite(pinoLed_3, HIGH); //Acende o LED 3 - Amarelo</w:t>
-      </w:r>
-      <w:r>
-        <w:br/>
-      </w:r>
-      <w:r>
-        <w:rPr>
-          <w:rStyle w:val="VerbatimChar"/>
-        </w:rPr>
-        <w:t xml:space="preserve">    point=point+3; //Adiciona 3 ponto</w:t>
-      </w:r>
-      <w:r>
-        <w:br/>
-      </w:r>
-      <w:r>
-        <w:rPr>
-          <w:rStyle w:val="VerbatimChar"/>
-        </w:rPr>
-        <w:t xml:space="preserve">  }else if(digitalRead(pinoSensor_5) == LOW){ //Se a leitura do sensor 5 (Verde) for igual a LOW, faz</w:t>
-      </w:r>
-      <w:r>
-        <w:br/>
-      </w:r>
-      <w:r>
-        <w:rPr>
-          <w:rStyle w:val="VerbatimChar"/>
-        </w:rPr>
-        <w:t xml:space="preserve">    digitalWrite(pinoLed_5, HIGH); //Acende o LED 5 - Verde</w:t>
-      </w:r>
-      <w:r>
-        <w:br/>
-      </w:r>
-      <w:r>
-        <w:rPr>
-          <w:rStyle w:val="VerbatimChar"/>
-        </w:rPr>
-        <w:t xml:space="preserve">    point=point+2; //Adiciona 2 ponto</w:t>
-      </w:r>
-      <w:r>
-        <w:br/>
-      </w:r>
-      <w:r>
-        <w:rPr>
-          <w:rStyle w:val="VerbatimChar"/>
-        </w:rPr>
-        <w:t xml:space="preserve">  }else if(digitalRead(pinoSensor_6) == LOW){ //Se a leitura do sensor 6 (Azul) for igual a LOW, faz</w:t>
-      </w:r>
-      <w:r>
-        <w:br/>
-      </w:r>
-      <w:r>
-        <w:rPr>
-          <w:rStyle w:val="VerbatimChar"/>
-        </w:rPr>
-        <w:t xml:space="preserve">    digitalWrite(pinoLed_6, HIGH); //Acende o LED 6 - Azul</w:t>
-      </w:r>
-      <w:r>
-        <w:br/>
-      </w:r>
-      <w:r>
-        <w:rPr>
-          <w:rStyle w:val="VerbatimChar"/>
-        </w:rPr>
-        <w:t xml:space="preserve">    point=point+1; //Adiciona 1 ponto</w:t>
-      </w:r>
-      <w:r>
-        <w:br/>
-      </w:r>
-      <w:r>
-        <w:rPr>
-          <w:rStyle w:val="VerbatimChar"/>
-        </w:rPr>
-        <w:t xml:space="preserve">  }else if(digitalRead(pinoSensor_4) == LOW){ //Se a leitura do sensor 4 (Vermelho) for igual a LOW, faz</w:t>
-      </w:r>
-      <w:r>
-        <w:br/>
-      </w:r>
-      <w:r>
-        <w:rPr>
-          <w:rStyle w:val="VerbatimChar"/>
-        </w:rPr>
-        <w:t xml:space="preserve">    digitalWrite(pinoLed_4, HIGH); //Acende o LED 4 - Vermelho</w:t>
-      </w:r>
-      <w:r>
-        <w:br/>
-      </w:r>
-      <w:r>
-        <w:rPr>
-          <w:rStyle w:val="VerbatimChar"/>
-        </w:rPr>
-        <w:t xml:space="preserve">    point=0; //Reinicia a contagem</w:t>
-      </w:r>
-      <w:r>
-        <w:br/>
-      </w:r>
-      <w:r>
-        <w:rPr>
-          <w:rStyle w:val="VerbatimChar"/>
-        </w:rPr>
-        <w:t xml:space="preserve">  }</w:t>
-      </w:r>
-      <w:r>
-        <w:br/>
-      </w:r>
-      <w:r>
-        <w:rPr>
-          <w:rStyle w:val="VerbatimChar"/>
-        </w:rPr>
-        <w:t xml:space="preserve">  </w:t>
-      </w:r>
-      <w:r>
-        <w:br/>
-      </w:r>
-      <w:r>
-        <w:rPr>
-          <w:rStyle w:val="VerbatimChar"/>
-        </w:rPr>
-        <w:t xml:space="preserve">  //LCD</w:t>
-      </w:r>
-      <w:r>
-        <w:br/>
-      </w:r>
-      <w:r>
-        <w:rPr>
-          <w:rStyle w:val="VerbatimChar"/>
-        </w:rPr>
-        <w:t xml:space="preserve">  //Limpa a tela</w:t>
-      </w:r>
-      <w:r>
-        <w:br/>
-      </w:r>
-      <w:r>
-        <w:rPr>
-          <w:rStyle w:val="VerbatimChar"/>
-        </w:rPr>
-        <w:t xml:space="preserve">  lcd.clear();</w:t>
-      </w:r>
-      <w:r>
-        <w:br/>
-      </w:r>
-      <w:r>
-        <w:rPr>
-          <w:rStyle w:val="VerbatimChar"/>
-        </w:rPr>
-        <w:t xml:space="preserve">  //Posiciona o cursor na coluna 1, linha 0;</w:t>
-      </w:r>
-      <w:r>
-        <w:br/>
-      </w:r>
-      <w:r>
-        <w:rPr>
-          <w:rStyle w:val="VerbatimChar"/>
-        </w:rPr>
-        <w:t xml:space="preserve">  lcd.setCursor(1, 0);</w:t>
-      </w:r>
-      <w:r>
-        <w:br/>
-      </w:r>
-      <w:r>
-        <w:rPr>
-          <w:rStyle w:val="VerbatimChar"/>
-        </w:rPr>
-        <w:t xml:space="preserve">  //Envia o texto entre aspas para o LCD</w:t>
-      </w:r>
-      <w:r>
-        <w:br/>
-      </w:r>
-      <w:r>
-        <w:rPr>
-          <w:rStyle w:val="VerbatimChar"/>
-        </w:rPr>
-        <w:t xml:space="preserve">  lcd.print("Jogo Placar");</w:t>
-      </w:r>
-      <w:r>
-        <w:br/>
-      </w:r>
-      <w:r>
-        <w:rPr>
-          <w:rStyle w:val="VerbatimChar"/>
-        </w:rPr>
-        <w:t xml:space="preserve">  //Posiciona o cursor na coluna 1, linha 1;</w:t>
-      </w:r>
-      <w:r>
-        <w:br/>
-      </w:r>
-      <w:r>
-        <w:rPr>
-          <w:rStyle w:val="VerbatimChar"/>
-        </w:rPr>
-        <w:t xml:space="preserve">  lcd.setCursor(1, 1);</w:t>
-      </w:r>
-      <w:r>
-        <w:br/>
-      </w:r>
-      <w:r>
-        <w:rPr>
-          <w:rStyle w:val="VerbatimChar"/>
-        </w:rPr>
-        <w:t xml:space="preserve">  //Imprime Contador de pontuação</w:t>
-      </w:r>
-      <w:r>
-        <w:br/>
-      </w:r>
-      <w:r>
-        <w:rPr>
-          <w:rStyle w:val="VerbatimChar"/>
-        </w:rPr>
-        <w:t xml:space="preserve">  lcd.print(point);</w:t>
-      </w:r>
-      <w:r>
-        <w:br/>
-      </w:r>
-      <w:r>
-        <w:rPr>
-          <w:rStyle w:val="VerbatimChar"/>
-        </w:rPr>
-        <w:t xml:space="preserve">  delay(stop);</w:t>
-      </w:r>
-      <w:r>
-        <w:br/>
-      </w:r>
-      <w:r>
-        <w:rPr>
-          <w:rStyle w:val="VerbatimChar"/>
-        </w:rPr>
-        <w:t xml:space="preserve">  </w:t>
-      </w:r>
-      <w:r>
-        <w:br/>
-      </w:r>
-      <w:r>
-        <w:rPr>
-          <w:rStyle w:val="VerbatimChar"/>
-        </w:rPr>
-        <w:t xml:space="preserve">  // Apagar LED</w:t>
-      </w:r>
-      <w:r>
-        <w:br/>
-      </w:r>
-      <w:r>
-        <w:rPr>
-          <w:rStyle w:val="VerbatimChar"/>
-        </w:rPr>
-        <w:t xml:space="preserve">  digitalWrite(pinoLed_1, LOW); //Apaga o LED 1</w:t>
-      </w:r>
-      <w:r>
-        <w:br/>
-      </w:r>
-      <w:r>
-        <w:rPr>
-          <w:rStyle w:val="VerbatimChar"/>
-        </w:rPr>
-        <w:t xml:space="preserve">  digitalWrite(pinoLed_2, LOW); //Apaga o LED 2</w:t>
-      </w:r>
-      <w:r>
-        <w:br/>
-      </w:r>
-      <w:r>
-        <w:rPr>
-          <w:rStyle w:val="VerbatimChar"/>
-        </w:rPr>
-        <w:t xml:space="preserve">  digitalWrite(pinoLed_3, LOW); //Apaga o LED 3</w:t>
-      </w:r>
-      <w:r>
-        <w:br/>
-      </w:r>
-      <w:r>
-        <w:rPr>
-          <w:rStyle w:val="VerbatimChar"/>
-        </w:rPr>
-        <w:t xml:space="preserve">  digitalWrite(pinoLed_4, LOW); //Apaga o LED 4</w:t>
-      </w:r>
-      <w:r>
-        <w:br/>
-      </w:r>
-      <w:r>
-        <w:rPr>
-          <w:rStyle w:val="VerbatimChar"/>
-        </w:rPr>
-        <w:t xml:space="preserve">  digitalWrite(pinoLed_5, LOW); //Apaga o LED 5</w:t>
-      </w:r>
-      <w:r>
-        <w:br/>
-      </w:r>
-      <w:r>
-        <w:rPr>
-          <w:rStyle w:val="VerbatimChar"/>
-        </w:rPr>
-        <w:t xml:space="preserve">  digitalWrite(pinoLed_6, LOW); //Apaga o LED 6</w:t>
-      </w:r>
-      <w:r>
-        <w:br/>
-      </w:r>
-      <w:r>
-        <w:rPr>
-          <w:rStyle w:val="VerbatimChar"/>
-        </w:rPr>
-        <w:t xml:space="preserve">}</w:t>
-      </w:r>
-    </w:p>
-    <w:p>
-      <w:r>
-        <w:br w:type="page"/>
-      </w:r>
-    </w:p>
-    <w:bookmarkEnd w:id="39"/>
-    <w:bookmarkStart w:id="45" w:name="bibliografia"/>
-    <w:p>
-      <w:pPr>
-        <w:pStyle w:val="Heading1"/>
-      </w:pPr>
-      <w:r>
         <w:t xml:space="preserve">BIBLIOGRAFIA</w:t>
       </w:r>
     </w:p>
-    <w:bookmarkStart w:id="44" w:name="refs"/>
-    <w:bookmarkStart w:id="41" w:name="ref-evans2013arduino"/>
+    <w:bookmarkStart w:id="47" w:name="refs"/>
+    <w:bookmarkStart w:id="44" w:name="ref-evans2013arduino"/>
     <w:p>
       <w:pPr>
         <w:pStyle w:val="Bibliography"/>
@@ -2501,7 +2585,7 @@
       <w:r>
         <w:t xml:space="preserve"> </w:t>
       </w:r>
-      <w:hyperlink r:id="rId40">
+      <w:hyperlink r:id="rId43">
         <w:r>
           <w:rPr>
             <w:rStyle w:val="Hyperlink"/>
@@ -2539,8 +2623,8 @@
         <w:t xml:space="preserve">. [s.l.] Novatec Editora, 2013.</w:t>
       </w:r>
     </w:p>
-    <w:bookmarkEnd w:id="41"/>
-    <w:bookmarkStart w:id="42" w:name="ref-monk2013programaccao"/>
+    <w:bookmarkEnd w:id="44"/>
+    <w:bookmarkStart w:id="45" w:name="ref-monk2013programaccao"/>
     <w:p>
       <w:pPr>
         <w:pStyle w:val="Bibliography"/>
@@ -2597,8 +2681,8 @@
         <w:t xml:space="preserve">. [s.l.] Bookman Editora, 2013.</w:t>
       </w:r>
     </w:p>
-    <w:bookmarkEnd w:id="42"/>
-    <w:bookmarkStart w:id="43" w:name="ref-monk2015programaccao"/>
+    <w:bookmarkEnd w:id="45"/>
+    <w:bookmarkStart w:id="46" w:name="ref-monk2015programaccao"/>
     <w:p>
       <w:pPr>
         <w:pStyle w:val="Bibliography"/>
@@ -2655,9 +2739,9 @@
         <w:t xml:space="preserve">. [s.l.] Bookman Editora, 2015.</w:t>
       </w:r>
     </w:p>
-    <w:bookmarkEnd w:id="43"/>
-    <w:bookmarkEnd w:id="44"/>
-    <w:bookmarkEnd w:id="45"/>
+    <w:bookmarkEnd w:id="46"/>
+    <w:bookmarkEnd w:id="47"/>
+    <w:bookmarkEnd w:id="48"/>
     <w:sectPr/>
   </w:body>
 </w:document>

</xml_diff>

<commit_message>
Revisão estrutura do relatório
</commit_message>
<xml_diff>
--- a/Readme.docx
+++ b/Readme.docx
@@ -848,7 +848,7 @@
       </w:r>
     </w:p>
     <w:bookmarkEnd w:id="26"/>
-    <w:bookmarkStart w:id="40" w:name="desenvolvimento"/>
+    <w:bookmarkStart w:id="39" w:name="desenvolvimento"/>
     <w:p>
       <w:pPr>
         <w:pStyle w:val="Heading1"/>
@@ -1219,7 +1219,7 @@
       </w:r>
     </w:p>
     <w:bookmarkEnd w:id="27"/>
-    <w:bookmarkStart w:id="28" w:name="desenho-do-pinball"/>
+    <w:bookmarkStart w:id="30" w:name="bateria"/>
     <w:p>
       <w:pPr>
         <w:pStyle w:val="Heading2"/>
@@ -1229,36 +1229,6 @@
           <w:rStyle w:val="SectionNumber"/>
         </w:rPr>
         <w:t xml:space="preserve">3.2</w:t>
-      </w:r>
-      <w:r>
-        <w:tab/>
-      </w:r>
-      <w:r>
-        <w:t xml:space="preserve">Desenho do pinball</w:t>
-      </w:r>
-    </w:p>
-    <w:p>
-      <w:pPr>
-        <w:pStyle w:val="FirstParagraph"/>
-      </w:pPr>
-      <w:r>
-        <w:t xml:space="preserve">Foi projetado a estrutura do pinball e com base nas medidas foi possível mensurar as distâncias de fios e a disposição dos dispositivos eletrônicos no Pinball.</w:t>
-      </w:r>
-      <w:r>
-        <w:br/>
-      </w:r>
-    </w:p>
-    <w:bookmarkEnd w:id="28"/>
-    <w:bookmarkStart w:id="31" w:name="bateria"/>
-    <w:p>
-      <w:pPr>
-        <w:pStyle w:val="Heading2"/>
-      </w:pPr>
-      <w:r>
-        <w:rPr>
-          <w:rStyle w:val="SectionNumber"/>
-        </w:rPr>
-        <w:t xml:space="preserve">3.3</w:t>
       </w:r>
       <w:r>
         <w:tab/>
@@ -1293,7 +1263,7 @@
       <w:r>
         <w:t xml:space="preserve"> </w:t>
       </w:r>
-      <w:hyperlink r:id="rId29">
+      <w:hyperlink r:id="rId28">
         <w:r>
           <w:rPr>
             <w:rStyle w:val="Hyperlink"/>
@@ -1320,7 +1290,7 @@
       <w:r>
         <w:t xml:space="preserve"> </w:t>
       </w:r>
-      <w:hyperlink r:id="rId30">
+      <w:hyperlink r:id="rId29">
         <w:r>
           <w:rPr>
             <w:rStyle w:val="Hyperlink"/>
@@ -1340,7 +1310,7 @@
         <w:br w:type="page"/>
       </w:r>
     </w:p>
-    <w:bookmarkEnd w:id="31"/>
+    <w:bookmarkEnd w:id="30"/>
     <w:bookmarkStart w:id="38" w:name="circuito"/>
     <w:p>
       <w:pPr>
@@ -1350,7 +1320,7 @@
         <w:rPr>
           <w:rStyle w:val="SectionNumber"/>
         </w:rPr>
-        <w:t xml:space="preserve">3.4</w:t>
+        <w:t xml:space="preserve">3.3</w:t>
       </w:r>
       <w:r>
         <w:tab/>
@@ -1359,27 +1329,55 @@
         <w:t xml:space="preserve">Circuito</w:t>
       </w:r>
     </w:p>
-    <w:p>
-      <w:pPr>
-        <w:pStyle w:val="FirstParagraph"/>
-      </w:pPr>
-      <w:r>
-        <w:t xml:space="preserve">Para os desenhos do circuito foi utilizado o software tipo</w:t>
-      </w:r>
-      <w:r>
-        <w:t xml:space="preserve"> </w:t>
+    <w:bookmarkStart w:id="32" w:name="software-de-desenho-do-circuito"/>
+    <w:p>
+      <w:pPr>
+        <w:pStyle w:val="Heading3"/>
+      </w:pPr>
+      <w:r>
+        <w:rPr>
+          <w:rStyle w:val="SectionNumber"/>
+        </w:rPr>
+        <w:t xml:space="preserve">3.3.1</w:t>
+      </w:r>
+      <w:r>
+        <w:tab/>
       </w:r>
       <w:r>
         <w:rPr>
           <w:iCs/>
           <w:i/>
         </w:rPr>
+        <w:t xml:space="preserve">Software</w:t>
+      </w:r>
+      <w:r>
+        <w:t xml:space="preserve"> </w:t>
+      </w:r>
+      <w:r>
+        <w:t xml:space="preserve">de desenho do circuito</w:t>
+      </w:r>
+    </w:p>
+    <w:p>
+      <w:pPr>
+        <w:pStyle w:val="FirstParagraph"/>
+      </w:pPr>
+      <w:r>
+        <w:t xml:space="preserve">Para os desenhos do circuito foi utilizado o software tipo</w:t>
+      </w:r>
+      <w:r>
+        <w:t xml:space="preserve"> </w:t>
+      </w:r>
+      <w:r>
+        <w:rPr>
+          <w:iCs/>
+          <w:i/>
+        </w:rPr>
         <w:t xml:space="preserve">CAD</w:t>
       </w:r>
       <w:r>
         <w:t xml:space="preserve"> </w:t>
       </w:r>
-      <w:hyperlink r:id="rId32">
+      <w:hyperlink r:id="rId31">
         <w:r>
           <w:rPr>
             <w:rStyle w:val="Hyperlink"/>
@@ -1410,6 +1408,7 @@
         <w:br/>
       </w:r>
     </w:p>
+    <w:bookmarkEnd w:id="32"/>
     <w:bookmarkStart w:id="36" w:name="breadboard"/>
     <w:p>
       <w:pPr>
@@ -1419,7 +1418,7 @@
         <w:rPr>
           <w:rStyle w:val="SectionNumber"/>
         </w:rPr>
-        <w:t xml:space="preserve">3.4.1</w:t>
+        <w:t xml:space="preserve">3.3.2</w:t>
       </w:r>
       <w:r>
         <w:tab/>
@@ -1519,7 +1518,7 @@
         <w:rPr>
           <w:rStyle w:val="SectionNumber"/>
         </w:rPr>
-        <w:t xml:space="preserve">3.4.2</w:t>
+        <w:t xml:space="preserve">3.3.3</w:t>
       </w:r>
       <w:r>
         <w:tab/>
@@ -1535,22 +1534,34 @@
     </w:p>
     <w:bookmarkEnd w:id="37"/>
     <w:bookmarkEnd w:id="38"/>
-    <w:bookmarkStart w:id="39" w:name="montagem-do-projeto"/>
-    <w:p>
-      <w:pPr>
-        <w:pStyle w:val="Heading2"/>
+    <w:bookmarkEnd w:id="39"/>
+    <w:bookmarkStart w:id="40" w:name="montagem-do-pinball"/>
+    <w:p>
+      <w:pPr>
+        <w:pStyle w:val="Heading1"/>
       </w:pPr>
       <w:r>
         <w:rPr>
           <w:rStyle w:val="SectionNumber"/>
         </w:rPr>
-        <w:t xml:space="preserve">3.5</w:t>
+        <w:t xml:space="preserve">4</w:t>
       </w:r>
       <w:r>
         <w:tab/>
       </w:r>
       <w:r>
-        <w:t xml:space="preserve">Montagem do projeto</w:t>
+        <w:t xml:space="preserve">MONTAGEM DO PINBALL</w:t>
+      </w:r>
+    </w:p>
+    <w:p>
+      <w:pPr>
+        <w:pStyle w:val="FirstParagraph"/>
+      </w:pPr>
+      <w:r>
+        <w:t xml:space="preserve">Foi projetado a estrutura do pinball e com base nas medidas foi possível mensurar as distâncias de fios e a disposição dos dispositivos eletrônicos no Pinball.</w:t>
+      </w:r>
+      <w:r>
+        <w:br/>
       </w:r>
     </w:p>
     <w:p>
@@ -1558,7 +1569,6 @@
         <w:br w:type="page"/>
       </w:r>
     </w:p>
-    <w:bookmarkEnd w:id="39"/>
     <w:bookmarkEnd w:id="40"/>
     <w:bookmarkStart w:id="41" w:name="conclusão"/>
     <w:p>
@@ -1569,7 +1579,7 @@
         <w:rPr>
           <w:rStyle w:val="SectionNumber"/>
         </w:rPr>
-        <w:t xml:space="preserve">4</w:t>
+        <w:t xml:space="preserve">5</w:t>
       </w:r>
       <w:r>
         <w:tab/>
@@ -1593,7 +1603,7 @@
         <w:rPr>
           <w:rStyle w:val="SectionNumber"/>
         </w:rPr>
-        <w:t xml:space="preserve">5</w:t>
+        <w:t xml:space="preserve">6</w:t>
       </w:r>
       <w:r>
         <w:tab/>

</xml_diff>

<commit_message>
Montagem imagens e revisão testes
</commit_message>
<xml_diff>
--- a/Readme.docx
+++ b/Readme.docx
@@ -89,7 +89,7 @@
         <w:pStyle w:val="Date"/>
       </w:pPr>
       <w:r>
-        <w:t xml:space="preserve">14</w:t>
+        <w:t xml:space="preserve">15</w:t>
       </w:r>
       <w:r>
         <w:t xml:space="preserve"> </w:t>
@@ -429,7 +429,23 @@
         <w:t xml:space="preserve"> </w:t>
       </w:r>
       <w:r>
-        <w:t xml:space="preserve">que fornece todas as entradas e saidas necessarias para o projeto, seu baixo custo e facilidade obtenção, como pode ser observado pela figura</w:t>
+        <w:t xml:space="preserve">que fornece todas as entradas e saídas necessárias para o projeto, baixo custo e facilidade de obtenção (disponibilidade no mercado). O</w:t>
+      </w:r>
+      <w:r>
+        <w:t xml:space="preserve"> </w:t>
+      </w:r>
+      <w:r>
+        <w:rPr>
+          <w:iCs/>
+          <w:i/>
+        </w:rPr>
+        <w:t xml:space="preserve">layout</w:t>
+      </w:r>
+      <w:r>
+        <w:t xml:space="preserve"> </w:t>
+      </w:r>
+      <w:r>
+        <w:t xml:space="preserve">pode ser observado pela figura</w:t>
       </w:r>
       <w:r>
         <w:t xml:space="preserve"> </w:t>
@@ -1222,7 +1238,7 @@
           <wp:inline>
             <wp:extent cx="5334000" cy="3179966"/>
             <wp:effectExtent b="0" l="0" r="0" t="0"/>
-            <wp:docPr descr="Circuito do Arduino com seis sensores ópticos, seis LEDs e um LCD" title="" id="33" name="Picture"/>
+            <wp:docPr descr="Circuito do Arduino com seis sensores ópticos, seis LEDs e um LCD. " title="" id="33" name="Picture"/>
             <a:graphic>
               <a:graphicData uri="http://schemas.openxmlformats.org/drawingml/2006/picture">
                 <pic:pic>
@@ -1293,6 +1309,12 @@
         </w:rPr>
         <w:t xml:space="preserve">LCD</w:t>
       </w:r>
+      <w:r>
+        <w:t xml:space="preserve">.</w:t>
+      </w:r>
+      <w:r>
+        <w:t xml:space="preserve"> </w:t>
+      </w:r>
     </w:p>
     <w:p>
       <w:r>
@@ -1327,7 +1349,7 @@
           <wp:inline>
             <wp:extent cx="5334000" cy="3660713"/>
             <wp:effectExtent b="0" l="0" r="0" t="0"/>
-            <wp:docPr descr="Diagrama Esquemático do circuito do Arduino com seis sensores ópticos, seis LEDs e um LCD" title="" id="37" name="Picture"/>
+            <wp:docPr descr="Diagrama Esquemático do circuito do Arduino com seis sensores ópticos, seis LEDs e um LCD." title="" id="37" name="Picture"/>
             <a:graphic>
               <a:graphicData uri="http://schemas.openxmlformats.org/drawingml/2006/picture">
                 <pic:pic>
@@ -1398,6 +1420,9 @@
         </w:rPr>
         <w:t xml:space="preserve">LCD</w:t>
       </w:r>
+      <w:r>
+        <w:t xml:space="preserve">.</w:t>
+      </w:r>
     </w:p>
     <w:p>
       <w:r>
@@ -1429,7 +1454,7 @@
         <w:pStyle w:val="FirstParagraph"/>
       </w:pPr>
       <w:r>
-        <w:t xml:space="preserve">Antes do projeto finalizado, foram feitos dois testes do prototipo do circuito eletrônico.</w:t>
+        <w:t xml:space="preserve">Antes do projeto finalizado, foram feitos dois testes do protótipo do circuito eletrônico.</w:t>
       </w:r>
       <w:r>
         <w:br/>
@@ -1444,7 +1469,20 @@
         <w:pStyle w:val="Compact"/>
       </w:pPr>
       <w:r>
-        <w:t xml:space="preserve">O primeiro para averiguar como seria o circuito na sua forma mais simples, apenas um sensor óptico, um</w:t>
+        <w:t xml:space="preserve">O primeiro para averiguar como seria o circuito na sua forma mais simples, apenas o</w:t>
+      </w:r>
+      <w:r>
+        <w:t xml:space="preserve"> </w:t>
+      </w:r>
+      <w:r>
+        <w:rPr>
+          <w:iCs/>
+          <w:i/>
+        </w:rPr>
+        <w:t xml:space="preserve">Arduino UNO</w:t>
+      </w:r>
+      <w:r>
+        <w:t xml:space="preserve">, um sensor óptico, um</w:t>
       </w:r>
       <w:r>
         <w:t xml:space="preserve"> </w:t>
@@ -1537,7 +1575,7 @@
         <w:pStyle w:val="Compact"/>
       </w:pPr>
       <w:r>
-        <w:t xml:space="preserve">A programação base emplementada para unir esses componentes (sensor óptico,</w:t>
+        <w:t xml:space="preserve">A programação básica implementada para unir esses componentes (sensor óptico,</w:t>
       </w:r>
       <w:r>
         <w:t xml:space="preserve"> </w:t>
@@ -1581,7 +1619,7 @@
         <w:pStyle w:val="Compact"/>
       </w:pPr>
       <w:r>
-        <w:t xml:space="preserve">O segundo experimento foi para ampliar o circuito, tornando mais proximo do real, seis sensores e seis</w:t>
+        <w:t xml:space="preserve">O segundo experimento foi para ampliar o circuito, adicionando mais cinco sensores ópticos e mais cinco</w:t>
       </w:r>
       <w:r>
         <w:t xml:space="preserve"> </w:t>
@@ -1594,7 +1632,16 @@
         <w:t xml:space="preserve">LEDs</w:t>
       </w:r>
       <w:r>
-        <w:t xml:space="preserve">, averiguar a programação como observada no Apêndice A com suas peculiaridades de:</w:t>
+        <w:t xml:space="preserve"> </w:t>
+      </w:r>
+      <w:r>
+        <w:t xml:space="preserve">(Figura</w:t>
+      </w:r>
+      <w:r>
+        <w:t xml:space="preserve"> </w:t>
+      </w:r>
+      <w:r>
+        <w:t xml:space="preserve">):</w:t>
       </w:r>
       <w:r>
         <w:br/>
@@ -1609,7 +1656,7 @@
         <w:pStyle w:val="Compact"/>
       </w:pPr>
       <w:r>
-        <w:t xml:space="preserve">Definir os pinos de cada componente eletrônico.</w:t>
+        <w:t xml:space="preserve">Averiguar a programação (como observada no Apêndice A).</w:t>
       </w:r>
       <w:r>
         <w:br/>
@@ -1624,7 +1671,7 @@
         <w:pStyle w:val="Compact"/>
       </w:pPr>
       <w:r>
-        <w:t xml:space="preserve">A disposição e o sistema de cores definido para os</w:t>
+        <w:t xml:space="preserve">Definir os pinos de cada componente eletrônico em relação ao</w:t>
       </w:r>
       <w:r>
         <w:t xml:space="preserve"> </w:t>
@@ -1634,20 +1681,7 @@
           <w:iCs/>
           <w:i/>
         </w:rPr>
-        <w:t xml:space="preserve">LEDs</w:t>
-      </w:r>
-      <w:r>
-        <w:t xml:space="preserve">, relacionando os sensores e</w:t>
-      </w:r>
-      <w:r>
-        <w:t xml:space="preserve"> </w:t>
-      </w:r>
-      <w:r>
-        <w:rPr>
-          <w:iCs/>
-          <w:i/>
-        </w:rPr>
-        <w:t xml:space="preserve">LEDs</w:t>
+        <w:t xml:space="preserve">Arduino UNO</w:t>
       </w:r>
       <w:r>
         <w:t xml:space="preserve">.</w:t>
@@ -1665,7 +1699,7 @@
         <w:pStyle w:val="Compact"/>
       </w:pPr>
       <w:r>
-        <w:t xml:space="preserve">Transformação de pinos analógicos para digitais no</w:t>
+        <w:t xml:space="preserve">A disposição e o sistema de cores definido para os</w:t>
       </w:r>
       <w:r>
         <w:t xml:space="preserve"> </w:t>
@@ -1675,13 +1709,23 @@
           <w:iCs/>
           <w:i/>
         </w:rPr>
-        <w:t xml:space="preserve">Arduino</w:t>
-      </w:r>
-      <w:r>
-        <w:t xml:space="preserve"> </w:t>
-      </w:r>
-      <w:r>
-        <w:t xml:space="preserve">através de programação, para comportar todos os componentes.</w:t>
+        <w:t xml:space="preserve">LEDs</w:t>
+      </w:r>
+      <w:r>
+        <w:t xml:space="preserve">, relacionando os sensores e</w:t>
+      </w:r>
+      <w:r>
+        <w:t xml:space="preserve"> </w:t>
+      </w:r>
+      <w:r>
+        <w:rPr>
+          <w:iCs/>
+          <w:i/>
+        </w:rPr>
+        <w:t xml:space="preserve">LEDs</w:t>
+      </w:r>
+      <w:r>
+        <w:t xml:space="preserve">.</w:t>
       </w:r>
       <w:r>
         <w:br/>
@@ -1696,17 +1740,20 @@
         <w:pStyle w:val="Compact"/>
       </w:pPr>
       <w:r>
-        <w:t xml:space="preserve">Testar da estrutura condicional (</w:t>
+        <w:t xml:space="preserve">Transformação de pinos analógicos para digitais no</w:t>
+      </w:r>
+      <w:r>
+        <w:t xml:space="preserve"> </w:t>
       </w:r>
       <w:r>
         <w:rPr>
           <w:iCs/>
           <w:i/>
         </w:rPr>
-        <w:t xml:space="preserve">if-else</w:t>
-      </w:r>
-      <w:r>
-        <w:t xml:space="preserve">) da programação.</w:t>
+        <w:t xml:space="preserve">Arduino</w:t>
+      </w:r>
+      <w:r>
+        <w:t xml:space="preserve">, através de programação, para comportar todos os componentes.</w:t>
       </w:r>
       <w:r>
         <w:br/>
@@ -1721,23 +1768,48 @@
         <w:pStyle w:val="Compact"/>
       </w:pPr>
       <w:r>
-        <w:t xml:space="preserve">O tempo ideal de</w:t>
-      </w:r>
-      <w:r>
-        <w:t xml:space="preserve"> </w:t>
+        <w:t xml:space="preserve">Testar da estrutura condicional (</w:t>
       </w:r>
       <w:r>
         <w:rPr>
           <w:iCs/>
           <w:i/>
         </w:rPr>
+        <w:t xml:space="preserve">if-else</w:t>
+      </w:r>
+      <w:r>
+        <w:t xml:space="preserve">) da programação.</w:t>
+      </w:r>
+      <w:r>
+        <w:br/>
+      </w:r>
+    </w:p>
+    <w:p>
+      <w:pPr>
+        <w:numPr>
+          <w:ilvl w:val="0"/>
+          <w:numId w:val="1004"/>
+        </w:numPr>
+        <w:pStyle w:val="Compact"/>
+      </w:pPr>
+      <w:r>
+        <w:t xml:space="preserve">O tempo ideal de</w:t>
+      </w:r>
+      <w:r>
+        <w:t xml:space="preserve"> </w:t>
+      </w:r>
+      <w:r>
+        <w:rPr>
+          <w:iCs/>
+          <w:i/>
+        </w:rPr>
         <w:t xml:space="preserve">delay</w:t>
       </w:r>
       <w:r>
         <w:t xml:space="preserve"> </w:t>
       </w:r>
       <w:r>
-        <w:t xml:space="preserve">para reconhecimento dos sensores do objeto.</w:t>
+        <w:t xml:space="preserve">para reconhecimento do objeto (bola de gude) pelos sensores.</w:t>
       </w:r>
       <w:r>
         <w:br/>
@@ -1852,7 +1924,7 @@
     </w:p>
     <w:bookmarkEnd w:id="44"/>
     <w:bookmarkEnd w:id="45"/>
-    <w:bookmarkStart w:id="46" w:name="montagem-do-pinball"/>
+    <w:bookmarkStart w:id="55" w:name="montagem-do-pinball"/>
     <w:p>
       <w:pPr>
         <w:pStyle w:val="Heading1"/>
@@ -1905,17 +1977,81 @@
         <w:pStyle w:val="Compact"/>
       </w:pPr>
       <w:r>
-        <w:t xml:space="preserve">Na estrutura do pinball foram feitas aberturas para o encaixe dos dispostivos eletrônicos.</w:t>
-      </w:r>
-      <w:r>
-        <w:br/>
+        <w:t xml:space="preserve">Na estrutura do pinball foram feitas aberturas para o encaixe dos dispostivos eletrônicos. (figura</w:t>
+      </w:r>
+      <w:r>
+        <w:t xml:space="preserve"> </w:t>
+      </w:r>
+      <w:r>
+        <w:t xml:space="preserve">)</w:t>
+      </w:r>
+      <w:r>
+        <w:br/>
+      </w:r>
+    </w:p>
+    <w:p>
+      <w:pPr>
+        <w:pStyle w:val="CaptionedFigure"/>
+      </w:pPr>
+      <w:r>
+        <w:drawing>
+          <wp:inline>
+            <wp:extent cx="1600200" cy="2901212"/>
+            <wp:effectExtent b="0" l="0" r="0" t="0"/>
+            <wp:docPr descr="Placa da estrutura com furos para encaixe dos dispositivos. " title="" id="47" name="Picture"/>
+            <a:graphic>
+              <a:graphicData uri="http://schemas.openxmlformats.org/drawingml/2006/picture">
+                <pic:pic>
+                  <pic:nvPicPr>
+                    <pic:cNvPr descr="./RMarkdown/Imagens/estrutura_aberturas.jpeg" id="48" name="Picture"/>
+                    <pic:cNvPicPr>
+                      <a:picLocks noChangeArrowheads="1" noChangeAspect="1"/>
+                    </pic:cNvPicPr>
+                  </pic:nvPicPr>
+                  <pic:blipFill>
+                    <a:blip r:embed="rId46"/>
+                    <a:stretch>
+                      <a:fillRect/>
+                    </a:stretch>
+                  </pic:blipFill>
+                  <pic:spPr bwMode="auto">
+                    <a:xfrm>
+                      <a:off x="0" y="0"/>
+                      <a:ext cx="1600200" cy="2901212"/>
+                    </a:xfrm>
+                    <a:prstGeom prst="rect">
+                      <a:avLst/>
+                    </a:prstGeom>
+                    <a:noFill/>
+                    <a:ln w="9525">
+                      <a:noFill/>
+                      <a:headEnd/>
+                      <a:tailEnd/>
+                    </a:ln>
+                  </pic:spPr>
+                </pic:pic>
+              </a:graphicData>
+            </a:graphic>
+          </wp:inline>
+        </w:drawing>
+      </w:r>
+    </w:p>
+    <w:p>
+      <w:pPr>
+        <w:pStyle w:val="ImageCaption"/>
+      </w:pPr>
+      <w:r>
+        <w:t xml:space="preserve">Placa da estrutura com furos para encaixe dos dispositivos.</w:t>
+      </w:r>
+      <w:r>
+        <w:t xml:space="preserve"> </w:t>
       </w:r>
     </w:p>
     <w:p>
       <w:pPr>
         <w:numPr>
           <w:ilvl w:val="0"/>
-          <w:numId w:val="1005"/>
+          <w:numId w:val="1006"/>
         </w:numPr>
         <w:pStyle w:val="Compact"/>
       </w:pPr>
@@ -1936,25 +2072,153 @@
         <w:t xml:space="preserve"> </w:t>
       </w:r>
       <w:r>
-        <w:t xml:space="preserve">foram presos a estrutura do pinball por cola quente.</w:t>
-      </w:r>
-      <w:r>
-        <w:br/>
+        <w:t xml:space="preserve">foram presos a estrutura do pinball por cola quente. (Figura</w:t>
+      </w:r>
+      <w:r>
+        <w:t xml:space="preserve"> </w:t>
+      </w:r>
+      <w:r>
+        <w:t xml:space="preserve">)</w:t>
+      </w:r>
+      <w:r>
+        <w:br/>
+      </w:r>
+    </w:p>
+    <w:p>
+      <w:pPr>
+        <w:pStyle w:val="CaptionedFigure"/>
+      </w:pPr>
+      <w:r>
+        <w:drawing>
+          <wp:inline>
+            <wp:extent cx="1600200" cy="2846184"/>
+            <wp:effectExtent b="0" l="0" r="0" t="0"/>
+            <wp:docPr descr="Montagem dos dispositivos eletrônicos na estrutura do pinball. " title="" id="50" name="Picture"/>
+            <a:graphic>
+              <a:graphicData uri="http://schemas.openxmlformats.org/drawingml/2006/picture">
+                <pic:pic>
+                  <pic:nvPicPr>
+                    <pic:cNvPr descr="./RMarkdown/Imagens/montagem_bb.jpeg" id="51" name="Picture"/>
+                    <pic:cNvPicPr>
+                      <a:picLocks noChangeArrowheads="1" noChangeAspect="1"/>
+                    </pic:cNvPicPr>
+                  </pic:nvPicPr>
+                  <pic:blipFill>
+                    <a:blip r:embed="rId49"/>
+                    <a:stretch>
+                      <a:fillRect/>
+                    </a:stretch>
+                  </pic:blipFill>
+                  <pic:spPr bwMode="auto">
+                    <a:xfrm>
+                      <a:off x="0" y="0"/>
+                      <a:ext cx="1600200" cy="2846184"/>
+                    </a:xfrm>
+                    <a:prstGeom prst="rect">
+                      <a:avLst/>
+                    </a:prstGeom>
+                    <a:noFill/>
+                    <a:ln w="9525">
+                      <a:noFill/>
+                      <a:headEnd/>
+                      <a:tailEnd/>
+                    </a:ln>
+                  </pic:spPr>
+                </pic:pic>
+              </a:graphicData>
+            </a:graphic>
+          </wp:inline>
+        </w:drawing>
+      </w:r>
+    </w:p>
+    <w:p>
+      <w:pPr>
+        <w:pStyle w:val="ImageCaption"/>
+      </w:pPr>
+      <w:r>
+        <w:t xml:space="preserve">Montagem dos dispositivos eletrônicos na estrutura do pinball.</w:t>
+      </w:r>
+      <w:r>
+        <w:t xml:space="preserve"> </w:t>
       </w:r>
     </w:p>
     <w:p>
       <w:pPr>
         <w:numPr>
           <w:ilvl w:val="0"/>
-          <w:numId w:val="1005"/>
+          <w:numId w:val="1007"/>
         </w:numPr>
         <w:pStyle w:val="Compact"/>
       </w:pPr>
       <w:r>
-        <w:t xml:space="preserve">Os fios e dispositivos eletrônicos foram soldados uns aos outros.</w:t>
-      </w:r>
-      <w:r>
-        <w:br/>
+        <w:t xml:space="preserve">Os fios e dispositivos eletrônicos foram soldados uns aos outros. (Figura</w:t>
+      </w:r>
+      <w:r>
+        <w:t xml:space="preserve"> </w:t>
+      </w:r>
+      <w:r>
+        <w:t xml:space="preserve">)</w:t>
+      </w:r>
+      <w:r>
+        <w:br/>
+      </w:r>
+    </w:p>
+    <w:p>
+      <w:pPr>
+        <w:pStyle w:val="CaptionedFigure"/>
+      </w:pPr>
+      <w:r>
+        <w:drawing>
+          <wp:inline>
+            <wp:extent cx="1600200" cy="1632076"/>
+            <wp:effectExtent b="0" l="0" r="0" t="0"/>
+            <wp:docPr descr="Fios soldados e presos na estrutura do pinball. " title="" id="53" name="Picture"/>
+            <a:graphic>
+              <a:graphicData uri="http://schemas.openxmlformats.org/drawingml/2006/picture">
+                <pic:pic>
+                  <pic:nvPicPr>
+                    <pic:cNvPr descr="./RMarkdown/Imagens/montagem.jpeg" id="54" name="Picture"/>
+                    <pic:cNvPicPr>
+                      <a:picLocks noChangeArrowheads="1" noChangeAspect="1"/>
+                    </pic:cNvPicPr>
+                  </pic:nvPicPr>
+                  <pic:blipFill>
+                    <a:blip r:embed="rId52"/>
+                    <a:stretch>
+                      <a:fillRect/>
+                    </a:stretch>
+                  </pic:blipFill>
+                  <pic:spPr bwMode="auto">
+                    <a:xfrm>
+                      <a:off x="0" y="0"/>
+                      <a:ext cx="1600200" cy="1632076"/>
+                    </a:xfrm>
+                    <a:prstGeom prst="rect">
+                      <a:avLst/>
+                    </a:prstGeom>
+                    <a:noFill/>
+                    <a:ln w="9525">
+                      <a:noFill/>
+                      <a:headEnd/>
+                      <a:tailEnd/>
+                    </a:ln>
+                  </pic:spPr>
+                </pic:pic>
+              </a:graphicData>
+            </a:graphic>
+          </wp:inline>
+        </w:drawing>
+      </w:r>
+    </w:p>
+    <w:p>
+      <w:pPr>
+        <w:pStyle w:val="ImageCaption"/>
+      </w:pPr>
+      <w:r>
+        <w:t xml:space="preserve">Fios soldados e presos na estrutura do pinball.</w:t>
+      </w:r>
+      <w:r>
+        <w:t xml:space="preserve"> </w:t>
       </w:r>
     </w:p>
     <w:p>
@@ -1962,8 +2226,8 @@
         <w:br w:type="page"/>
       </w:r>
     </w:p>
-    <w:bookmarkEnd w:id="46"/>
-    <w:bookmarkStart w:id="47" w:name="conclusão"/>
+    <w:bookmarkEnd w:id="55"/>
+    <w:bookmarkStart w:id="56" w:name="conclusão"/>
     <w:p>
       <w:pPr>
         <w:pStyle w:val="Heading1"/>
@@ -1986,8 +2250,8 @@
         <w:br w:type="page"/>
       </w:r>
     </w:p>
-    <w:bookmarkEnd w:id="47"/>
-    <w:bookmarkStart w:id="48" w:name="apêndice-a---programação"/>
+    <w:bookmarkEnd w:id="56"/>
+    <w:bookmarkStart w:id="57" w:name="apêndice-a---programação"/>
     <w:p>
       <w:pPr>
         <w:pStyle w:val="Heading1"/>
@@ -2966,8 +3230,8 @@
         <w:br w:type="page"/>
       </w:r>
     </w:p>
-    <w:bookmarkEnd w:id="48"/>
-    <w:bookmarkStart w:id="54" w:name="bibliografia"/>
+    <w:bookmarkEnd w:id="57"/>
+    <w:bookmarkStart w:id="63" w:name="bibliografia"/>
     <w:p>
       <w:pPr>
         <w:pStyle w:val="Heading1"/>
@@ -2976,8 +3240,8 @@
         <w:t xml:space="preserve">BIBLIOGRAFIA</w:t>
       </w:r>
     </w:p>
-    <w:bookmarkStart w:id="53" w:name="refs"/>
-    <w:bookmarkStart w:id="50" w:name="ref-evans2013arduino"/>
+    <w:bookmarkStart w:id="62" w:name="refs"/>
+    <w:bookmarkStart w:id="59" w:name="ref-evans2013arduino"/>
     <w:p>
       <w:pPr>
         <w:pStyle w:val="Bibliography"/>
@@ -2988,7 +3252,7 @@
       <w:r>
         <w:t xml:space="preserve"> </w:t>
       </w:r>
-      <w:hyperlink r:id="rId49">
+      <w:hyperlink r:id="rId58">
         <w:r>
           <w:rPr>
             <w:rStyle w:val="Hyperlink"/>
@@ -3026,8 +3290,8 @@
         <w:t xml:space="preserve">. [s.l.] Novatec Editora, 2013.</w:t>
       </w:r>
     </w:p>
-    <w:bookmarkEnd w:id="50"/>
-    <w:bookmarkStart w:id="51" w:name="ref-monk2013programaccao"/>
+    <w:bookmarkEnd w:id="59"/>
+    <w:bookmarkStart w:id="60" w:name="ref-monk2013programaccao"/>
     <w:p>
       <w:pPr>
         <w:pStyle w:val="Bibliography"/>
@@ -3084,8 +3348,8 @@
         <w:t xml:space="preserve">. [s.l.] Bookman Editora, 2013.</w:t>
       </w:r>
     </w:p>
-    <w:bookmarkEnd w:id="51"/>
-    <w:bookmarkStart w:id="52" w:name="ref-monk2015programaccao"/>
+    <w:bookmarkEnd w:id="60"/>
+    <w:bookmarkStart w:id="61" w:name="ref-monk2015programaccao"/>
     <w:p>
       <w:pPr>
         <w:pStyle w:val="Bibliography"/>
@@ -3142,9 +3406,9 @@
         <w:t xml:space="preserve">. [s.l.] Bookman Editora, 2015.</w:t>
       </w:r>
     </w:p>
-    <w:bookmarkEnd w:id="52"/>
-    <w:bookmarkEnd w:id="53"/>
-    <w:bookmarkEnd w:id="54"/>
+    <w:bookmarkEnd w:id="61"/>
+    <w:bookmarkEnd w:id="62"/>
+    <w:bookmarkEnd w:id="63"/>
     <w:sectPr/>
   </w:body>
 </w:document>
@@ -3567,6 +3831,12 @@
     <w:abstractNumId w:val="991"/>
   </w:num>
   <w:num w:numId="1005">
+    <w:abstractNumId w:val="991"/>
+  </w:num>
+  <w:num w:numId="1006">
+    <w:abstractNumId w:val="991"/>
+  </w:num>
+  <w:num w:numId="1007">
     <w:abstractNumId w:val="991"/>
   </w:num>
 </w:numbering>

</xml_diff>

<commit_message>
Desenho Estrutura e Montagem
</commit_message>
<xml_diff>
--- a/Readme.docx
+++ b/Readme.docx
@@ -125,7 +125,7 @@
         <w:pStyle w:val="Date"/>
       </w:pPr>
       <w:r>
-        <w:t xml:space="preserve">19</w:t>
+        <w:t xml:space="preserve">21</w:t>
       </w:r>
       <w:r>
         <w:t xml:space="preserve"> </w:t>
@@ -876,7 +876,7 @@
       </w:r>
     </w:p>
     <w:bookmarkEnd w:id="25"/>
-    <w:bookmarkStart w:id="45" w:name="desenvolvimento"/>
+    <w:bookmarkStart w:id="56" w:name="desenvolvimento"/>
     <w:p>
       <w:pPr>
         <w:pStyle w:val="Heading1"/>
@@ -1975,23 +1975,22 @@
       </w:r>
     </w:p>
     <w:bookmarkEnd w:id="44"/>
-    <w:bookmarkEnd w:id="45"/>
-    <w:bookmarkStart w:id="55" w:name="montagem-do-pinball"/>
-    <w:p>
-      <w:pPr>
-        <w:pStyle w:val="Heading1"/>
+    <w:bookmarkStart w:id="55" w:name="desenho-da-estrutura"/>
+    <w:p>
+      <w:pPr>
+        <w:pStyle w:val="Heading2"/>
       </w:pPr>
       <w:r>
         <w:rPr>
           <w:rStyle w:val="SectionNumber"/>
         </w:rPr>
-        <w:t xml:space="preserve">4</w:t>
+        <w:t xml:space="preserve">3.5</w:t>
       </w:r>
       <w:r>
         <w:tab/>
       </w:r>
       <w:r>
-        <w:t xml:space="preserve">MONTAGEM DO PINBALL</w:t>
+        <w:t xml:space="preserve">Desenho da estrutura</w:t>
       </w:r>
     </w:p>
     <w:p>
@@ -1999,43 +1998,58 @@
         <w:pStyle w:val="FirstParagraph"/>
       </w:pPr>
       <w:r>
-        <w:t xml:space="preserve">Processo de montagem:</w:t>
-      </w:r>
-      <w:r>
-        <w:br/>
-      </w:r>
-    </w:p>
-    <w:p>
-      <w:pPr>
-        <w:numPr>
-          <w:ilvl w:val="0"/>
-          <w:numId w:val="1005"/>
-        </w:numPr>
-        <w:pStyle w:val="Compact"/>
-      </w:pPr>
-      <w:r>
-        <w:t xml:space="preserve">Com base nas medidas da estrutura do pinball foi possivel determinar a metragem de fios.</w:t>
-      </w:r>
-      <w:r>
-        <w:br/>
-      </w:r>
-    </w:p>
-    <w:p>
-      <w:pPr>
-        <w:numPr>
-          <w:ilvl w:val="0"/>
-          <w:numId w:val="1005"/>
-        </w:numPr>
-        <w:pStyle w:val="Compact"/>
-      </w:pPr>
-      <w:r>
-        <w:t xml:space="preserve">Na estrutura do pinball foram feitas aberturas para o encaixe dos dispostivos eletrônicos. (figura</w:t>
-      </w:r>
-      <w:r>
-        <w:t xml:space="preserve"> </w:t>
-      </w:r>
-      <w:r>
-        <w:t xml:space="preserve">)</w:t>
+        <w:t xml:space="preserve">O desenho do Pinball foi desenvolvido com auxilio do</w:t>
+      </w:r>
+      <w:r>
+        <w:t xml:space="preserve"> </w:t>
+      </w:r>
+      <w:r>
+        <w:rPr>
+          <w:iCs/>
+          <w:i/>
+        </w:rPr>
+        <w:t xml:space="preserve">software</w:t>
+      </w:r>
+      <w:r>
+        <w:t xml:space="preserve"> </w:t>
+      </w:r>
+      <w:hyperlink r:id="rId45">
+        <w:r>
+          <w:rPr>
+            <w:rStyle w:val="Hyperlink"/>
+          </w:rPr>
+          <w:t xml:space="preserve">SolidWorks</w:t>
+        </w:r>
+      </w:hyperlink>
+      <w:r>
+        <w:t xml:space="preserve">.</w:t>
+      </w:r>
+      <w:r>
+        <w:br/>
+      </w:r>
+      <w:r>
+        <w:t xml:space="preserve">O prototipo pode ser observado nas figuras</w:t>
+      </w:r>
+      <w:r>
+        <w:t xml:space="preserve"> </w:t>
+      </w:r>
+      <w:r>
+        <w:t xml:space="preserve">,</w:t>
+      </w:r>
+      <w:r>
+        <w:t xml:space="preserve"> </w:t>
+      </w:r>
+      <w:r>
+        <w:t xml:space="preserve"> </w:t>
+      </w:r>
+      <w:r>
+        <w:t xml:space="preserve">e</w:t>
+      </w:r>
+      <w:r>
+        <w:t xml:space="preserve"> </w:t>
+      </w:r>
+      <w:r>
+        <w:t xml:space="preserve">.</w:t>
       </w:r>
       <w:r>
         <w:br/>
@@ -2048,14 +2062,14 @@
       <w:r>
         <w:drawing>
           <wp:inline>
-            <wp:extent cx="1600200" cy="2901212"/>
+            <wp:extent cx="1600200" cy="851170"/>
             <wp:effectExtent b="0" l="0" r="0" t="0"/>
-            <wp:docPr descr="Placa da estrutura com furos para encaixe dos dispositivos. " title="" id="47" name="Picture"/>
+            <wp:docPr descr="Prototipo vista ortogonal." title="" id="47" name="Picture"/>
             <a:graphic>
               <a:graphicData uri="http://schemas.openxmlformats.org/drawingml/2006/picture">
                 <pic:pic>
                   <pic:nvPicPr>
-                    <pic:cNvPr descr="./RMarkdown/Imagens/estrutura_aberturas.jpeg" id="48" name="Picture"/>
+                    <pic:cNvPr descr="./RMarkdown/Imagens/Estrutura_ortogonal.jpeg" id="48" name="Picture"/>
                     <pic:cNvPicPr>
                       <a:picLocks noChangeArrowheads="1" noChangeAspect="1"/>
                     </pic:cNvPicPr>
@@ -2069,7 +2083,7 @@
                   <pic:spPr bwMode="auto">
                     <a:xfrm>
                       <a:off x="0" y="0"/>
-                      <a:ext cx="1600200" cy="2901212"/>
+                      <a:ext cx="1600200" cy="851170"/>
                     </a:xfrm>
                     <a:prstGeom prst="rect">
                       <a:avLst/>
@@ -2093,47 +2107,7 @@
         <w:pStyle w:val="ImageCaption"/>
       </w:pPr>
       <w:r>
-        <w:t xml:space="preserve">Placa da estrutura com furos para encaixe dos dispositivos.</w:t>
-      </w:r>
-      <w:r>
-        <w:t xml:space="preserve"> </w:t>
-      </w:r>
-    </w:p>
-    <w:p>
-      <w:pPr>
-        <w:numPr>
-          <w:ilvl w:val="0"/>
-          <w:numId w:val="1006"/>
-        </w:numPr>
-        <w:pStyle w:val="Compact"/>
-      </w:pPr>
-      <w:r>
-        <w:t xml:space="preserve">Os sensores, Arduino e placa de</w:t>
-      </w:r>
-      <w:r>
-        <w:t xml:space="preserve"> </w:t>
-      </w:r>
-      <w:r>
-        <w:rPr>
-          <w:iCs/>
-          <w:i/>
-        </w:rPr>
-        <w:t xml:space="preserve">LCD</w:t>
-      </w:r>
-      <w:r>
-        <w:t xml:space="preserve"> </w:t>
-      </w:r>
-      <w:r>
-        <w:t xml:space="preserve">foram presos a estrutura do pinball por cola quente. (Figura</w:t>
-      </w:r>
-      <w:r>
-        <w:t xml:space="preserve"> </w:t>
-      </w:r>
-      <w:r>
-        <w:t xml:space="preserve">)</w:t>
-      </w:r>
-      <w:r>
-        <w:br/>
+        <w:t xml:space="preserve">Prototipo vista ortogonal.</w:t>
       </w:r>
     </w:p>
     <w:p>
@@ -2143,14 +2117,14 @@
       <w:r>
         <w:drawing>
           <wp:inline>
-            <wp:extent cx="1600200" cy="2846184"/>
+            <wp:extent cx="1600200" cy="831021"/>
             <wp:effectExtent b="0" l="0" r="0" t="0"/>
-            <wp:docPr descr="Montagem dos dispositivos eletrônicos na estrutura do pinball. " title="" id="50" name="Picture"/>
+            <wp:docPr descr="Prototipo vista da lateral direita." title="" id="50" name="Picture"/>
             <a:graphic>
               <a:graphicData uri="http://schemas.openxmlformats.org/drawingml/2006/picture">
                 <pic:pic>
                   <pic:nvPicPr>
-                    <pic:cNvPr descr="./RMarkdown/Imagens/montagem_bb.jpeg" id="51" name="Picture"/>
+                    <pic:cNvPr descr="./RMarkdown/Imagens/Estrutura_vist_dir.jpeg" id="51" name="Picture"/>
                     <pic:cNvPicPr>
                       <a:picLocks noChangeArrowheads="1" noChangeAspect="1"/>
                     </pic:cNvPicPr>
@@ -2164,7 +2138,7 @@
                   <pic:spPr bwMode="auto">
                     <a:xfrm>
                       <a:off x="0" y="0"/>
-                      <a:ext cx="1600200" cy="2846184"/>
+                      <a:ext cx="1600200" cy="831021"/>
                     </a:xfrm>
                     <a:prstGeom prst="rect">
                       <a:avLst/>
@@ -2188,31 +2162,7 @@
         <w:pStyle w:val="ImageCaption"/>
       </w:pPr>
       <w:r>
-        <w:t xml:space="preserve">Montagem dos dispositivos eletrônicos na estrutura do pinball.</w:t>
-      </w:r>
-      <w:r>
-        <w:t xml:space="preserve"> </w:t>
-      </w:r>
-    </w:p>
-    <w:p>
-      <w:pPr>
-        <w:numPr>
-          <w:ilvl w:val="0"/>
-          <w:numId w:val="1007"/>
-        </w:numPr>
-        <w:pStyle w:val="Compact"/>
-      </w:pPr>
-      <w:r>
-        <w:t xml:space="preserve">Os fios e dispositivos eletrônicos foram soldados uns aos outros. (Figura</w:t>
-      </w:r>
-      <w:r>
-        <w:t xml:space="preserve"> </w:t>
-      </w:r>
-      <w:r>
-        <w:t xml:space="preserve">)</w:t>
-      </w:r>
-      <w:r>
-        <w:br/>
+        <w:t xml:space="preserve">Prototipo vista da lateral direita.</w:t>
       </w:r>
     </w:p>
     <w:p>
@@ -2222,14 +2172,14 @@
       <w:r>
         <w:drawing>
           <wp:inline>
-            <wp:extent cx="1600200" cy="1632076"/>
+            <wp:extent cx="1600200" cy="2013036"/>
             <wp:effectExtent b="0" l="0" r="0" t="0"/>
-            <wp:docPr descr="Fios soldados e presos na estrutura do pinball. " title="" id="53" name="Picture"/>
+            <wp:docPr descr="Prototipo vista superior." title="" id="53" name="Picture"/>
             <a:graphic>
               <a:graphicData uri="http://schemas.openxmlformats.org/drawingml/2006/picture">
                 <pic:pic>
                   <pic:nvPicPr>
-                    <pic:cNvPr descr="./RMarkdown/Imagens/montagem.jpeg" id="54" name="Picture"/>
+                    <pic:cNvPr descr="./RMarkdown/Imagens/Estrutura_vist_top.jpeg" id="54" name="Picture"/>
                     <pic:cNvPicPr>
                       <a:picLocks noChangeArrowheads="1" noChangeAspect="1"/>
                     </pic:cNvPicPr>
@@ -2243,7 +2193,7 @@
                   <pic:spPr bwMode="auto">
                     <a:xfrm>
                       <a:off x="0" y="0"/>
-                      <a:ext cx="1600200" cy="1632076"/>
+                      <a:ext cx="1600200" cy="2013036"/>
                     </a:xfrm>
                     <a:prstGeom prst="rect">
                       <a:avLst/>
@@ -2267,6 +2217,307 @@
         <w:pStyle w:val="ImageCaption"/>
       </w:pPr>
       <w:r>
+        <w:t xml:space="preserve">Prototipo vista superior.</w:t>
+      </w:r>
+    </w:p>
+    <w:p>
+      <w:r>
+        <w:br w:type="page"/>
+      </w:r>
+    </w:p>
+    <w:bookmarkEnd w:id="55"/>
+    <w:bookmarkEnd w:id="56"/>
+    <w:bookmarkStart w:id="66" w:name="montagem"/>
+    <w:p>
+      <w:pPr>
+        <w:pStyle w:val="Heading1"/>
+      </w:pPr>
+      <w:r>
+        <w:rPr>
+          <w:rStyle w:val="SectionNumber"/>
+        </w:rPr>
+        <w:t xml:space="preserve">4</w:t>
+      </w:r>
+      <w:r>
+        <w:tab/>
+      </w:r>
+      <w:r>
+        <w:t xml:space="preserve">MONTAGEM</w:t>
+      </w:r>
+    </w:p>
+    <w:p>
+      <w:pPr>
+        <w:pStyle w:val="FirstParagraph"/>
+      </w:pPr>
+      <w:r>
+        <w:t xml:space="preserve">Processo de montagem:</w:t>
+      </w:r>
+      <w:r>
+        <w:br/>
+      </w:r>
+    </w:p>
+    <w:p>
+      <w:pPr>
+        <w:numPr>
+          <w:ilvl w:val="0"/>
+          <w:numId w:val="1005"/>
+        </w:numPr>
+        <w:pStyle w:val="Compact"/>
+      </w:pPr>
+      <w:r>
+        <w:t xml:space="preserve">Com base nas medidas da estrutura do pinball foi possivel determinar a metragem de fios.</w:t>
+      </w:r>
+      <w:r>
+        <w:br/>
+      </w:r>
+    </w:p>
+    <w:p>
+      <w:pPr>
+        <w:numPr>
+          <w:ilvl w:val="0"/>
+          <w:numId w:val="1005"/>
+        </w:numPr>
+        <w:pStyle w:val="Compact"/>
+      </w:pPr>
+      <w:r>
+        <w:t xml:space="preserve">Na estrutura do pinball foram feitas aberturas para o encaixe dos dispostivos eletrônicos. (figura</w:t>
+      </w:r>
+      <w:r>
+        <w:t xml:space="preserve"> </w:t>
+      </w:r>
+      <w:r>
+        <w:t xml:space="preserve">)</w:t>
+      </w:r>
+      <w:r>
+        <w:br/>
+      </w:r>
+    </w:p>
+    <w:p>
+      <w:pPr>
+        <w:pStyle w:val="CaptionedFigure"/>
+      </w:pPr>
+      <w:r>
+        <w:drawing>
+          <wp:inline>
+            <wp:extent cx="1333500" cy="2417677"/>
+            <wp:effectExtent b="0" l="0" r="0" t="0"/>
+            <wp:docPr descr="Placa da estrutura com furos para encaixe dos dispositivos. " title="" id="58" name="Picture"/>
+            <a:graphic>
+              <a:graphicData uri="http://schemas.openxmlformats.org/drawingml/2006/picture">
+                <pic:pic>
+                  <pic:nvPicPr>
+                    <pic:cNvPr descr="./RMarkdown/Imagens/estrutura_aberturas.jpeg" id="59" name="Picture"/>
+                    <pic:cNvPicPr>
+                      <a:picLocks noChangeArrowheads="1" noChangeAspect="1"/>
+                    </pic:cNvPicPr>
+                  </pic:nvPicPr>
+                  <pic:blipFill>
+                    <a:blip r:embed="rId57"/>
+                    <a:stretch>
+                      <a:fillRect/>
+                    </a:stretch>
+                  </pic:blipFill>
+                  <pic:spPr bwMode="auto">
+                    <a:xfrm>
+                      <a:off x="0" y="0"/>
+                      <a:ext cx="1333500" cy="2417677"/>
+                    </a:xfrm>
+                    <a:prstGeom prst="rect">
+                      <a:avLst/>
+                    </a:prstGeom>
+                    <a:noFill/>
+                    <a:ln w="9525">
+                      <a:noFill/>
+                      <a:headEnd/>
+                      <a:tailEnd/>
+                    </a:ln>
+                  </pic:spPr>
+                </pic:pic>
+              </a:graphicData>
+            </a:graphic>
+          </wp:inline>
+        </w:drawing>
+      </w:r>
+    </w:p>
+    <w:p>
+      <w:pPr>
+        <w:pStyle w:val="ImageCaption"/>
+      </w:pPr>
+      <w:r>
+        <w:t xml:space="preserve">Placa da estrutura com furos para encaixe dos dispositivos.</w:t>
+      </w:r>
+      <w:r>
+        <w:t xml:space="preserve"> </w:t>
+      </w:r>
+    </w:p>
+    <w:p>
+      <w:pPr>
+        <w:numPr>
+          <w:ilvl w:val="0"/>
+          <w:numId w:val="1006"/>
+        </w:numPr>
+        <w:pStyle w:val="Compact"/>
+      </w:pPr>
+      <w:r>
+        <w:t xml:space="preserve">Os sensores, Arduino e placa de</w:t>
+      </w:r>
+      <w:r>
+        <w:t xml:space="preserve"> </w:t>
+      </w:r>
+      <w:r>
+        <w:rPr>
+          <w:iCs/>
+          <w:i/>
+        </w:rPr>
+        <w:t xml:space="preserve">LCD</w:t>
+      </w:r>
+      <w:r>
+        <w:t xml:space="preserve"> </w:t>
+      </w:r>
+      <w:r>
+        <w:t xml:space="preserve">foram presos a estrutura do pinball por cola quente. (Figura</w:t>
+      </w:r>
+      <w:r>
+        <w:t xml:space="preserve"> </w:t>
+      </w:r>
+      <w:r>
+        <w:t xml:space="preserve">)</w:t>
+      </w:r>
+      <w:r>
+        <w:br/>
+      </w:r>
+    </w:p>
+    <w:p>
+      <w:pPr>
+        <w:pStyle w:val="CaptionedFigure"/>
+      </w:pPr>
+      <w:r>
+        <w:drawing>
+          <wp:inline>
+            <wp:extent cx="1333500" cy="2371820"/>
+            <wp:effectExtent b="0" l="0" r="0" t="0"/>
+            <wp:docPr descr="Montagem dos dispositivos eletrônicos na estrutura do pinball. " title="" id="61" name="Picture"/>
+            <a:graphic>
+              <a:graphicData uri="http://schemas.openxmlformats.org/drawingml/2006/picture">
+                <pic:pic>
+                  <pic:nvPicPr>
+                    <pic:cNvPr descr="./RMarkdown/Imagens/montagem_bb.jpeg" id="62" name="Picture"/>
+                    <pic:cNvPicPr>
+                      <a:picLocks noChangeArrowheads="1" noChangeAspect="1"/>
+                    </pic:cNvPicPr>
+                  </pic:nvPicPr>
+                  <pic:blipFill>
+                    <a:blip r:embed="rId60"/>
+                    <a:stretch>
+                      <a:fillRect/>
+                    </a:stretch>
+                  </pic:blipFill>
+                  <pic:spPr bwMode="auto">
+                    <a:xfrm>
+                      <a:off x="0" y="0"/>
+                      <a:ext cx="1333500" cy="2371820"/>
+                    </a:xfrm>
+                    <a:prstGeom prst="rect">
+                      <a:avLst/>
+                    </a:prstGeom>
+                    <a:noFill/>
+                    <a:ln w="9525">
+                      <a:noFill/>
+                      <a:headEnd/>
+                      <a:tailEnd/>
+                    </a:ln>
+                  </pic:spPr>
+                </pic:pic>
+              </a:graphicData>
+            </a:graphic>
+          </wp:inline>
+        </w:drawing>
+      </w:r>
+    </w:p>
+    <w:p>
+      <w:pPr>
+        <w:pStyle w:val="ImageCaption"/>
+      </w:pPr>
+      <w:r>
+        <w:t xml:space="preserve">Montagem dos dispositivos eletrônicos na estrutura do pinball.</w:t>
+      </w:r>
+      <w:r>
+        <w:t xml:space="preserve"> </w:t>
+      </w:r>
+    </w:p>
+    <w:p>
+      <w:pPr>
+        <w:numPr>
+          <w:ilvl w:val="0"/>
+          <w:numId w:val="1007"/>
+        </w:numPr>
+        <w:pStyle w:val="Compact"/>
+      </w:pPr>
+      <w:r>
+        <w:t xml:space="preserve">Os fios e dispositivos eletrônicos foram soldados uns aos outros. (Figura</w:t>
+      </w:r>
+      <w:r>
+        <w:t xml:space="preserve"> </w:t>
+      </w:r>
+      <w:r>
+        <w:t xml:space="preserve">)</w:t>
+      </w:r>
+      <w:r>
+        <w:br/>
+      </w:r>
+    </w:p>
+    <w:p>
+      <w:pPr>
+        <w:pStyle w:val="CaptionedFigure"/>
+      </w:pPr>
+      <w:r>
+        <w:drawing>
+          <wp:inline>
+            <wp:extent cx="1333500" cy="1360063"/>
+            <wp:effectExtent b="0" l="0" r="0" t="0"/>
+            <wp:docPr descr="Fios soldados e presos na estrutura do pinball. " title="" id="64" name="Picture"/>
+            <a:graphic>
+              <a:graphicData uri="http://schemas.openxmlformats.org/drawingml/2006/picture">
+                <pic:pic>
+                  <pic:nvPicPr>
+                    <pic:cNvPr descr="./RMarkdown/Imagens/montagem.jpeg" id="65" name="Picture"/>
+                    <pic:cNvPicPr>
+                      <a:picLocks noChangeArrowheads="1" noChangeAspect="1"/>
+                    </pic:cNvPicPr>
+                  </pic:nvPicPr>
+                  <pic:blipFill>
+                    <a:blip r:embed="rId63"/>
+                    <a:stretch>
+                      <a:fillRect/>
+                    </a:stretch>
+                  </pic:blipFill>
+                  <pic:spPr bwMode="auto">
+                    <a:xfrm>
+                      <a:off x="0" y="0"/>
+                      <a:ext cx="1333500" cy="1360063"/>
+                    </a:xfrm>
+                    <a:prstGeom prst="rect">
+                      <a:avLst/>
+                    </a:prstGeom>
+                    <a:noFill/>
+                    <a:ln w="9525">
+                      <a:noFill/>
+                      <a:headEnd/>
+                      <a:tailEnd/>
+                    </a:ln>
+                  </pic:spPr>
+                </pic:pic>
+              </a:graphicData>
+            </a:graphic>
+          </wp:inline>
+        </w:drawing>
+      </w:r>
+    </w:p>
+    <w:p>
+      <w:pPr>
+        <w:pStyle w:val="ImageCaption"/>
+      </w:pPr>
+      <w:r>
         <w:t xml:space="preserve">Fios soldados e presos na estrutura do pinball.</w:t>
       </w:r>
       <w:r>
@@ -2278,8 +2529,8 @@
         <w:br w:type="page"/>
       </w:r>
     </w:p>
-    <w:bookmarkEnd w:id="55"/>
-    <w:bookmarkStart w:id="56" w:name="conclusão"/>
+    <w:bookmarkEnd w:id="66"/>
+    <w:bookmarkStart w:id="67" w:name="conclusão"/>
     <w:p>
       <w:pPr>
         <w:pStyle w:val="Heading1"/>
@@ -2302,8 +2553,8 @@
         <w:br w:type="page"/>
       </w:r>
     </w:p>
-    <w:bookmarkEnd w:id="56"/>
-    <w:bookmarkStart w:id="57" w:name="apêndice-a---programação"/>
+    <w:bookmarkEnd w:id="67"/>
+    <w:bookmarkStart w:id="68" w:name="apêndice-a---programação"/>
     <w:p>
       <w:pPr>
         <w:pStyle w:val="Heading1"/>
@@ -3282,8 +3533,8 @@
         <w:br w:type="page"/>
       </w:r>
     </w:p>
-    <w:bookmarkEnd w:id="57"/>
-    <w:bookmarkStart w:id="63" w:name="bibliografia"/>
+    <w:bookmarkEnd w:id="68"/>
+    <w:bookmarkStart w:id="74" w:name="bibliografia"/>
     <w:p>
       <w:pPr>
         <w:pStyle w:val="Heading1"/>
@@ -3292,8 +3543,8 @@
         <w:t xml:space="preserve">BIBLIOGRAFIA</w:t>
       </w:r>
     </w:p>
-    <w:bookmarkStart w:id="62" w:name="refs"/>
-    <w:bookmarkStart w:id="59" w:name="ref-evans2013arduino"/>
+    <w:bookmarkStart w:id="73" w:name="refs"/>
+    <w:bookmarkStart w:id="70" w:name="ref-evans2013arduino"/>
     <w:p>
       <w:pPr>
         <w:pStyle w:val="Bibliography"/>
@@ -3304,7 +3555,7 @@
       <w:r>
         <w:t xml:space="preserve"> </w:t>
       </w:r>
-      <w:hyperlink r:id="rId58">
+      <w:hyperlink r:id="rId69">
         <w:r>
           <w:rPr>
             <w:rStyle w:val="Hyperlink"/>
@@ -3342,8 +3593,8 @@
         <w:t xml:space="preserve">. [s.l.] Novatec Editora, 2013.</w:t>
       </w:r>
     </w:p>
-    <w:bookmarkEnd w:id="59"/>
-    <w:bookmarkStart w:id="60" w:name="ref-monk2013programaccao"/>
+    <w:bookmarkEnd w:id="70"/>
+    <w:bookmarkStart w:id="71" w:name="ref-monk2013programaccao"/>
     <w:p>
       <w:pPr>
         <w:pStyle w:val="Bibliography"/>
@@ -3400,8 +3651,8 @@
         <w:t xml:space="preserve">. [s.l.] Bookman Editora, 2013.</w:t>
       </w:r>
     </w:p>
-    <w:bookmarkEnd w:id="60"/>
-    <w:bookmarkStart w:id="61" w:name="ref-monk2015programaccao"/>
+    <w:bookmarkEnd w:id="71"/>
+    <w:bookmarkStart w:id="72" w:name="ref-monk2015programaccao"/>
     <w:p>
       <w:pPr>
         <w:pStyle w:val="Bibliography"/>
@@ -3458,9 +3709,9 @@
         <w:t xml:space="preserve">. [s.l.] Bookman Editora, 2015.</w:t>
       </w:r>
     </w:p>
-    <w:bookmarkEnd w:id="61"/>
-    <w:bookmarkEnd w:id="62"/>
-    <w:bookmarkEnd w:id="63"/>
+    <w:bookmarkEnd w:id="72"/>
+    <w:bookmarkEnd w:id="73"/>
+    <w:bookmarkEnd w:id="74"/>
     <w:sectPr/>
   </w:body>
 </w:document>

</xml_diff>